<commit_message>
modules export and require
</commit_message>
<xml_diff>
--- a/Node Js.docx
+++ b/Node Js.docx
@@ -412,10 +412,7 @@
         </w:numPr>
       </w:pPr>
       <w:r>
-        <w:t>To get the current file</w:t>
-      </w:r>
-      <w:r>
-        <w:t>name and folder name</w:t>
+        <w:t>To get the current filename and folder name</w:t>
       </w:r>
     </w:p>
     <w:p>
@@ -2148,37 +2145,7 @@
           <w:szCs w:val="21"/>
           <w:lang w:val="en-IN"/>
         </w:rPr>
-        <w:t>If we add any console.log statement</w:t>
-      </w:r>
-      <w:r>
-        <w:rPr>
-          <w:rFonts w:ascii="Consolas" w:eastAsia="Times New Roman" w:hAnsi="Consolas" w:cs="Times New Roman"/>
-          <w:color w:val="000000"/>
-          <w:sz w:val="21"/>
-          <w:szCs w:val="21"/>
-          <w:lang w:val="en-IN"/>
-        </w:rPr>
-        <w:t>s in the script</w:t>
-      </w:r>
-      <w:r>
-        <w:rPr>
-          <w:rFonts w:ascii="Consolas" w:eastAsia="Times New Roman" w:hAnsi="Consolas" w:cs="Times New Roman"/>
-          <w:color w:val="000000"/>
-          <w:sz w:val="21"/>
-          <w:szCs w:val="21"/>
-          <w:lang w:val="en-IN"/>
-        </w:rPr>
-        <w:t>, then we can see the output in terminal.</w:t>
-      </w:r>
-      <w:r>
-        <w:rPr>
-          <w:rFonts w:ascii="Consolas" w:eastAsia="Times New Roman" w:hAnsi="Consolas" w:cs="Times New Roman"/>
-          <w:color w:val="000000"/>
-          <w:sz w:val="21"/>
-          <w:szCs w:val="21"/>
-          <w:lang w:val="en-IN"/>
-        </w:rPr>
-        <w:t xml:space="preserve"> Otherwise, we need to open the browser and enter the below URL</w:t>
+        <w:t>If we add any console.log statements in the script, then we can see the output in terminal. Otherwise, we need to open the browser and enter the below URL</w:t>
       </w:r>
     </w:p>
     <w:p>
@@ -3766,6 +3733,18 @@
     <w:p>
       <w:pPr>
         <w:rPr>
+          <w:lang w:val="en-IN"/>
+        </w:rPr>
+      </w:pPr>
+    </w:p>
+    <w:p>
+      <w:pPr>
+        <w:jc w:val="center"/>
+        <w:rPr>
+          <w:b/>
+          <w:bCs/>
+          <w:sz w:val="56"/>
+          <w:szCs w:val="56"/>
           <w:lang w:val="en-IN"/>
         </w:rPr>
       </w:pPr>
@@ -3829,6 +3808,1362 @@
         </w:rPr>
         <w:br/>
       </w:r>
+      <w:r>
+        <w:rPr>
+          <w:b/>
+          <w:bCs/>
+          <w:sz w:val="56"/>
+          <w:szCs w:val="56"/>
+          <w:lang w:val="en-IN"/>
+        </w:rPr>
+        <w:t>Streams</w:t>
+      </w:r>
+    </w:p>
+    <w:p>
+      <w:pPr>
+        <w:pStyle w:val="ListParagraph"/>
+        <w:numPr>
+          <w:ilvl w:val="0"/>
+          <w:numId w:val="14"/>
+        </w:numPr>
+      </w:pPr>
+      <w:r>
+        <w:t xml:space="preserve">In Node.js, streams are an essential concept for handling data flow efficiently, especially when working with large datasets. </w:t>
+      </w:r>
+    </w:p>
+    <w:p>
+      <w:pPr>
+        <w:pStyle w:val="ListParagraph"/>
+        <w:numPr>
+          <w:ilvl w:val="0"/>
+          <w:numId w:val="14"/>
+        </w:numPr>
+      </w:pPr>
+      <w:r>
+        <w:t xml:space="preserve">Streams provide an interface for reading from or writing to a data source in chunks, rather than loading the entire dataset into memory at once. </w:t>
+      </w:r>
+    </w:p>
+    <w:p>
+      <w:pPr>
+        <w:pStyle w:val="ListParagraph"/>
+        <w:numPr>
+          <w:ilvl w:val="0"/>
+          <w:numId w:val="14"/>
+        </w:numPr>
+      </w:pPr>
+      <w:r>
+        <w:t xml:space="preserve">This allows Node.js applications to process data more efficiently, with lower memory usage and improved performance. </w:t>
+      </w:r>
+    </w:p>
+    <w:p>
+      <w:pPr>
+        <w:pStyle w:val="ListParagraph"/>
+        <w:numPr>
+          <w:ilvl w:val="0"/>
+          <w:numId w:val="14"/>
+        </w:numPr>
+      </w:pPr>
+      <w:r>
+        <w:t xml:space="preserve">Streams can be classified into four main types: </w:t>
+      </w:r>
+    </w:p>
+    <w:p>
+      <w:pPr>
+        <w:pStyle w:val="ListParagraph"/>
+        <w:numPr>
+          <w:ilvl w:val="1"/>
+          <w:numId w:val="14"/>
+        </w:numPr>
+      </w:pPr>
+      <w:r>
+        <w:t>Readable</w:t>
+      </w:r>
+    </w:p>
+    <w:p>
+      <w:pPr>
+        <w:pStyle w:val="ListParagraph"/>
+        <w:numPr>
+          <w:ilvl w:val="1"/>
+          <w:numId w:val="14"/>
+        </w:numPr>
+      </w:pPr>
+      <w:r>
+        <w:t>Writable</w:t>
+      </w:r>
+    </w:p>
+    <w:p>
+      <w:pPr>
+        <w:pStyle w:val="ListParagraph"/>
+        <w:numPr>
+          <w:ilvl w:val="1"/>
+          <w:numId w:val="14"/>
+        </w:numPr>
+      </w:pPr>
+      <w:r>
+        <w:t>Duplex</w:t>
+      </w:r>
+    </w:p>
+    <w:p>
+      <w:pPr>
+        <w:pStyle w:val="ListParagraph"/>
+        <w:numPr>
+          <w:ilvl w:val="1"/>
+          <w:numId w:val="14"/>
+        </w:numPr>
+      </w:pPr>
+      <w:r>
+        <w:t>Transform.</w:t>
+      </w:r>
+    </w:p>
+    <w:p/>
+    <w:p>
+      <w:pPr>
+        <w:rPr>
+          <w:b/>
+          <w:bCs/>
+        </w:rPr>
+      </w:pPr>
+      <w:r>
+        <w:rPr>
+          <w:b/>
+          <w:bCs/>
+        </w:rPr>
+        <w:t xml:space="preserve">1. </w:t>
+      </w:r>
+      <w:r>
+        <w:rPr>
+          <w:b/>
+          <w:bCs/>
+        </w:rPr>
+        <w:t>Readable Streams:</w:t>
+      </w:r>
+    </w:p>
+    <w:p>
+      <w:pPr>
+        <w:pStyle w:val="ListParagraph"/>
+        <w:numPr>
+          <w:ilvl w:val="0"/>
+          <w:numId w:val="15"/>
+        </w:numPr>
+      </w:pPr>
+      <w:r>
+        <w:t>Readable streams represent a source from which data can be read.</w:t>
+      </w:r>
+    </w:p>
+    <w:p>
+      <w:pPr>
+        <w:pStyle w:val="ListParagraph"/>
+        <w:numPr>
+          <w:ilvl w:val="0"/>
+          <w:numId w:val="15"/>
+        </w:numPr>
+      </w:pPr>
+      <w:r>
+        <w:t>Examples include reading data from a file, HTTP request, or database query result.</w:t>
+      </w:r>
+    </w:p>
+    <w:p>
+      <w:pPr>
+        <w:pStyle w:val="ListParagraph"/>
+        <w:numPr>
+          <w:ilvl w:val="0"/>
+          <w:numId w:val="15"/>
+        </w:numPr>
+      </w:pPr>
+      <w:r>
+        <w:t>We</w:t>
+      </w:r>
+      <w:r>
+        <w:t xml:space="preserve"> can consume data from a readable stream using the read method or by listening to events such as data, end, and error.</w:t>
+      </w:r>
+    </w:p>
+    <w:p>
+      <w:r>
+        <w:rPr>
+          <w:b/>
+          <w:bCs/>
+        </w:rPr>
+        <w:t xml:space="preserve">2. </w:t>
+      </w:r>
+      <w:r>
+        <w:rPr>
+          <w:b/>
+          <w:bCs/>
+        </w:rPr>
+        <w:t>Writable Streams:</w:t>
+      </w:r>
+    </w:p>
+    <w:p>
+      <w:pPr>
+        <w:pStyle w:val="ListParagraph"/>
+        <w:numPr>
+          <w:ilvl w:val="0"/>
+          <w:numId w:val="17"/>
+        </w:numPr>
+      </w:pPr>
+      <w:r>
+        <w:t>Writable streams represent a destination to which data can be written.</w:t>
+      </w:r>
+    </w:p>
+    <w:p>
+      <w:pPr>
+        <w:pStyle w:val="ListParagraph"/>
+        <w:numPr>
+          <w:ilvl w:val="0"/>
+          <w:numId w:val="17"/>
+        </w:numPr>
+      </w:pPr>
+      <w:r>
+        <w:t>Examples include writing data to a file, making an HTTP request, or inserting data into a database.</w:t>
+      </w:r>
+    </w:p>
+    <w:p>
+      <w:pPr>
+        <w:pStyle w:val="ListParagraph"/>
+        <w:numPr>
+          <w:ilvl w:val="0"/>
+          <w:numId w:val="17"/>
+        </w:numPr>
+      </w:pPr>
+      <w:r>
+        <w:t>We</w:t>
+      </w:r>
+      <w:r>
+        <w:t xml:space="preserve"> can write data to a writable stream using the write method or by piping data from a readable stream.</w:t>
+      </w:r>
+    </w:p>
+    <w:p>
+      <w:pPr>
+        <w:rPr>
+          <w:b/>
+          <w:bCs/>
+        </w:rPr>
+      </w:pPr>
+      <w:r>
+        <w:rPr>
+          <w:b/>
+          <w:bCs/>
+        </w:rPr>
+        <w:t xml:space="preserve">3. </w:t>
+      </w:r>
+      <w:r>
+        <w:rPr>
+          <w:b/>
+          <w:bCs/>
+        </w:rPr>
+        <w:t>Duplex Streams:</w:t>
+      </w:r>
+    </w:p>
+    <w:p>
+      <w:pPr>
+        <w:pStyle w:val="ListParagraph"/>
+        <w:numPr>
+          <w:ilvl w:val="0"/>
+          <w:numId w:val="18"/>
+        </w:numPr>
+      </w:pPr>
+      <w:r>
+        <w:t>Duplex streams represent both a readable and writable stream.</w:t>
+      </w:r>
+    </w:p>
+    <w:p>
+      <w:pPr>
+        <w:pStyle w:val="ListParagraph"/>
+        <w:numPr>
+          <w:ilvl w:val="0"/>
+          <w:numId w:val="18"/>
+        </w:numPr>
+      </w:pPr>
+      <w:r>
+        <w:t>Examples include TCP sockets, which allow bidirectional communication.</w:t>
+      </w:r>
+    </w:p>
+    <w:p>
+      <w:pPr>
+        <w:pStyle w:val="ListParagraph"/>
+        <w:numPr>
+          <w:ilvl w:val="0"/>
+          <w:numId w:val="18"/>
+        </w:numPr>
+      </w:pPr>
+      <w:r>
+        <w:t>Duplex streams can both read from and write to the underlying data source simultaneously.</w:t>
+      </w:r>
+    </w:p>
+    <w:p>
+      <w:pPr>
+        <w:rPr>
+          <w:b/>
+          <w:bCs/>
+        </w:rPr>
+      </w:pPr>
+      <w:r>
+        <w:rPr>
+          <w:b/>
+          <w:bCs/>
+        </w:rPr>
+        <w:t xml:space="preserve">4. </w:t>
+      </w:r>
+      <w:r>
+        <w:rPr>
+          <w:b/>
+          <w:bCs/>
+        </w:rPr>
+        <w:t>Transform Streams:</w:t>
+      </w:r>
+    </w:p>
+    <w:p>
+      <w:pPr>
+        <w:pStyle w:val="ListParagraph"/>
+        <w:numPr>
+          <w:ilvl w:val="0"/>
+          <w:numId w:val="19"/>
+        </w:numPr>
+      </w:pPr>
+      <w:r>
+        <w:lastRenderedPageBreak/>
+        <w:t>Transform streams are a type of duplex stream that can modify or transform the data passing through them.</w:t>
+      </w:r>
+    </w:p>
+    <w:p>
+      <w:pPr>
+        <w:pStyle w:val="ListParagraph"/>
+        <w:numPr>
+          <w:ilvl w:val="0"/>
+          <w:numId w:val="19"/>
+        </w:numPr>
+      </w:pPr>
+      <w:r>
+        <w:t>Examples include compressing or decompressing data, encrypting or decrypting data, and parsing or serializing data.</w:t>
+      </w:r>
+    </w:p>
+    <w:p>
+      <w:pPr>
+        <w:pStyle w:val="ListParagraph"/>
+        <w:numPr>
+          <w:ilvl w:val="0"/>
+          <w:numId w:val="19"/>
+        </w:numPr>
+      </w:pPr>
+      <w:r>
+        <w:t>Transform streams allow you to perform data manipulation while the data is being transferred from a readable to a writable stream.</w:t>
+      </w:r>
+    </w:p>
+    <w:p/>
+    <w:p>
+      <w:r>
+        <w:t xml:space="preserve">Node.js provides a built-in module called stream to work with streams. </w:t>
+      </w:r>
+      <w:r>
+        <w:t>We</w:t>
+      </w:r>
+      <w:r>
+        <w:t xml:space="preserve"> can create custom streams by extending the </w:t>
+      </w:r>
+      <w:proofErr w:type="spellStart"/>
+      <w:proofErr w:type="gramStart"/>
+      <w:r>
+        <w:t>stream.Readable</w:t>
+      </w:r>
+      <w:proofErr w:type="spellEnd"/>
+      <w:proofErr w:type="gramEnd"/>
+      <w:r>
+        <w:t xml:space="preserve">, </w:t>
+      </w:r>
+      <w:proofErr w:type="spellStart"/>
+      <w:r>
+        <w:t>stream.Writable</w:t>
+      </w:r>
+      <w:proofErr w:type="spellEnd"/>
+      <w:r>
+        <w:t xml:space="preserve">, </w:t>
+      </w:r>
+      <w:proofErr w:type="spellStart"/>
+      <w:r>
+        <w:t>stream.Duplex</w:t>
+      </w:r>
+      <w:proofErr w:type="spellEnd"/>
+      <w:r>
+        <w:t xml:space="preserve">, or </w:t>
+      </w:r>
+      <w:proofErr w:type="spellStart"/>
+      <w:r>
+        <w:t>stream.Transform</w:t>
+      </w:r>
+      <w:proofErr w:type="spellEnd"/>
+      <w:r>
+        <w:t xml:space="preserve"> classes. Additionally, Node.js includes several built-in stream classes for common use cases, such as reading from files (</w:t>
+      </w:r>
+      <w:proofErr w:type="spellStart"/>
+      <w:proofErr w:type="gramStart"/>
+      <w:r>
+        <w:t>fs.createReadStream</w:t>
+      </w:r>
+      <w:proofErr w:type="spellEnd"/>
+      <w:proofErr w:type="gramEnd"/>
+      <w:r>
+        <w:t>), writing to files (</w:t>
+      </w:r>
+      <w:proofErr w:type="spellStart"/>
+      <w:r>
+        <w:t>fs.createWriteStream</w:t>
+      </w:r>
+      <w:proofErr w:type="spellEnd"/>
+      <w:r>
+        <w:t>), and making HTTP requests (</w:t>
+      </w:r>
+      <w:proofErr w:type="spellStart"/>
+      <w:r>
+        <w:t>http.request</w:t>
+      </w:r>
+      <w:proofErr w:type="spellEnd"/>
+      <w:r>
+        <w:t>).</w:t>
+      </w:r>
+    </w:p>
+    <w:p/>
+    <w:p>
+      <w:r>
+        <w:t>Using streams in Node.js can lead to more efficient and scalable applications, especially when dealing with large volumes of data. Streams allow you to process data incrementally, reducing memory usage and improving performance. They are an essential tool in the Node.js developer's toolkit for building high-performance, data-intensive applications.</w:t>
+      </w:r>
+    </w:p>
+    <w:p>
+      <w:pPr>
+        <w:pBdr>
+          <w:bottom w:val="single" w:sz="6" w:space="1" w:color="auto"/>
+        </w:pBdr>
+        <w:spacing w:line="240" w:lineRule="auto"/>
+        <w:jc w:val="center"/>
+        <w:rPr>
+          <w:rFonts w:eastAsia="Times New Roman"/>
+          <w:sz w:val="16"/>
+          <w:szCs w:val="16"/>
+          <w:lang w:val="en-IN"/>
+        </w:rPr>
+      </w:pPr>
+      <w:r>
+        <w:rPr>
+          <w:rFonts w:eastAsia="Times New Roman"/>
+          <w:vanish/>
+          <w:sz w:val="16"/>
+          <w:szCs w:val="16"/>
+          <w:lang w:val="en-IN"/>
+        </w:rPr>
+        <w:t>Top of Form</w:t>
+      </w:r>
+    </w:p>
+    <w:p>
+      <w:pPr>
+        <w:pBdr>
+          <w:bottom w:val="single" w:sz="6" w:space="1" w:color="auto"/>
+        </w:pBdr>
+        <w:spacing w:line="240" w:lineRule="auto"/>
+        <w:jc w:val="center"/>
+        <w:rPr>
+          <w:rFonts w:eastAsia="Times New Roman"/>
+          <w:b/>
+          <w:bCs/>
+          <w:sz w:val="56"/>
+          <w:szCs w:val="56"/>
+          <w:lang w:val="en-IN"/>
+        </w:rPr>
+      </w:pPr>
+      <w:r>
+        <w:rPr>
+          <w:rFonts w:eastAsia="Times New Roman"/>
+          <w:b/>
+          <w:bCs/>
+          <w:sz w:val="56"/>
+          <w:szCs w:val="56"/>
+          <w:lang w:val="en-IN"/>
+        </w:rPr>
+        <w:t>Modules and requires</w:t>
+      </w:r>
+    </w:p>
+    <w:p>
+      <w:pPr>
+        <w:pStyle w:val="ListParagraph"/>
+        <w:numPr>
+          <w:ilvl w:val="0"/>
+          <w:numId w:val="20"/>
+        </w:numPr>
+        <w:rPr>
+          <w:lang w:val="en-IN"/>
+        </w:rPr>
+      </w:pPr>
+      <w:r>
+        <w:rPr>
+          <w:lang w:val="en-IN"/>
+        </w:rPr>
+        <w:t xml:space="preserve">In Node.js, </w:t>
+      </w:r>
+      <w:r>
+        <w:rPr>
+          <w:b/>
+          <w:bCs/>
+          <w:lang w:val="en-IN"/>
+        </w:rPr>
+        <w:t>exports</w:t>
+      </w:r>
+      <w:r>
+        <w:rPr>
+          <w:lang w:val="en-IN"/>
+        </w:rPr>
+        <w:t xml:space="preserve"> and </w:t>
+      </w:r>
+      <w:r>
+        <w:rPr>
+          <w:b/>
+          <w:bCs/>
+          <w:lang w:val="en-IN"/>
+        </w:rPr>
+        <w:t>require</w:t>
+      </w:r>
+      <w:r>
+        <w:rPr>
+          <w:lang w:val="en-IN"/>
+        </w:rPr>
+        <w:t xml:space="preserve"> are key features of the </w:t>
+      </w:r>
+      <w:proofErr w:type="spellStart"/>
+      <w:r>
+        <w:rPr>
+          <w:lang w:val="en-IN"/>
+        </w:rPr>
+        <w:t>CommonJS</w:t>
+      </w:r>
+      <w:proofErr w:type="spellEnd"/>
+      <w:r>
+        <w:rPr>
+          <w:lang w:val="en-IN"/>
+        </w:rPr>
+        <w:t xml:space="preserve"> module system, which allows you to modularize your code into separate files and import/export functionality between them. </w:t>
+      </w:r>
+    </w:p>
+    <w:p>
+      <w:pPr>
+        <w:pStyle w:val="ListParagraph"/>
+        <w:numPr>
+          <w:ilvl w:val="0"/>
+          <w:numId w:val="20"/>
+        </w:numPr>
+        <w:rPr>
+          <w:lang w:val="en-IN"/>
+        </w:rPr>
+      </w:pPr>
+      <w:r>
+        <w:rPr>
+          <w:b/>
+          <w:bCs/>
+          <w:lang w:val="en-IN"/>
+        </w:rPr>
+        <w:t>exports</w:t>
+      </w:r>
+      <w:r>
+        <w:rPr>
+          <w:lang w:val="en-IN"/>
+        </w:rPr>
+        <w:t>:</w:t>
+      </w:r>
+    </w:p>
+    <w:p>
+      <w:pPr>
+        <w:numPr>
+          <w:ilvl w:val="1"/>
+          <w:numId w:val="20"/>
+        </w:numPr>
+        <w:rPr>
+          <w:lang w:val="en-IN"/>
+        </w:rPr>
+      </w:pPr>
+      <w:r>
+        <w:rPr>
+          <w:lang w:val="en-IN"/>
+        </w:rPr>
+        <w:t xml:space="preserve">The </w:t>
+      </w:r>
+      <w:r>
+        <w:rPr>
+          <w:b/>
+          <w:bCs/>
+          <w:lang w:val="en-IN"/>
+        </w:rPr>
+        <w:t>exports</w:t>
+      </w:r>
+      <w:r>
+        <w:rPr>
+          <w:lang w:val="en-IN"/>
+        </w:rPr>
+        <w:t xml:space="preserve"> object is used to define what functionality or data from a module should be accessible to other modules.</w:t>
+      </w:r>
+    </w:p>
+    <w:p>
+      <w:pPr>
+        <w:numPr>
+          <w:ilvl w:val="1"/>
+          <w:numId w:val="20"/>
+        </w:numPr>
+        <w:rPr>
+          <w:lang w:val="en-IN"/>
+        </w:rPr>
+      </w:pPr>
+      <w:r>
+        <w:rPr>
+          <w:lang w:val="en-IN"/>
+        </w:rPr>
+        <w:t xml:space="preserve">You can assign properties or methods to </w:t>
+      </w:r>
+      <w:r>
+        <w:rPr>
+          <w:b/>
+          <w:bCs/>
+          <w:lang w:val="en-IN"/>
+        </w:rPr>
+        <w:t>exports</w:t>
+      </w:r>
+      <w:r>
+        <w:rPr>
+          <w:lang w:val="en-IN"/>
+        </w:rPr>
+        <w:t xml:space="preserve"> to make them available for importing in other modules.</w:t>
+      </w:r>
+    </w:p>
+    <w:p>
+      <w:pPr>
+        <w:numPr>
+          <w:ilvl w:val="1"/>
+          <w:numId w:val="20"/>
+        </w:numPr>
+        <w:rPr>
+          <w:lang w:val="en-IN"/>
+        </w:rPr>
+      </w:pPr>
+      <w:r>
+        <w:rPr>
+          <w:lang w:val="en-IN"/>
+        </w:rPr>
+        <w:t xml:space="preserve">Example: </w:t>
+      </w:r>
+      <w:r>
+        <w:rPr>
+          <w:b/>
+          <w:bCs/>
+          <w:lang w:val="en-IN"/>
+        </w:rPr>
+        <w:t>math.js</w:t>
+      </w:r>
+    </w:p>
+    <w:p>
+      <w:pPr>
+        <w:ind w:left="2880" w:firstLine="720"/>
+        <w:rPr>
+          <w:lang w:val="en-IN"/>
+        </w:rPr>
+      </w:pPr>
+      <w:proofErr w:type="spellStart"/>
+      <w:r>
+        <w:rPr>
+          <w:lang w:val="en-IN"/>
+        </w:rPr>
+        <w:t>exports.add</w:t>
+      </w:r>
+      <w:proofErr w:type="spellEnd"/>
+      <w:r>
+        <w:rPr>
+          <w:lang w:val="en-IN"/>
+        </w:rPr>
+        <w:t xml:space="preserve"> = </w:t>
+      </w:r>
+      <w:proofErr w:type="gramStart"/>
+      <w:r>
+        <w:rPr>
+          <w:lang w:val="en-IN"/>
+        </w:rPr>
+        <w:t>function(</w:t>
+      </w:r>
+      <w:proofErr w:type="gramEnd"/>
+      <w:r>
+        <w:rPr>
+          <w:lang w:val="en-IN"/>
+        </w:rPr>
+        <w:t>a, b) {</w:t>
+      </w:r>
+    </w:p>
+    <w:p>
+      <w:pPr>
+        <w:ind w:left="5040" w:firstLine="720"/>
+        <w:rPr>
+          <w:lang w:val="en-IN"/>
+        </w:rPr>
+      </w:pPr>
+      <w:r>
+        <w:rPr>
+          <w:lang w:val="en-IN"/>
+        </w:rPr>
+        <w:t xml:space="preserve">return a + b; </w:t>
+      </w:r>
+    </w:p>
+    <w:p>
+      <w:pPr>
+        <w:ind w:left="4320" w:firstLine="720"/>
+        <w:rPr>
+          <w:lang w:val="en-IN"/>
+        </w:rPr>
+      </w:pPr>
+      <w:r>
+        <w:rPr>
+          <w:lang w:val="en-IN"/>
+        </w:rPr>
+        <w:t xml:space="preserve">}; </w:t>
+      </w:r>
+    </w:p>
+    <w:p>
+      <w:pPr>
+        <w:ind w:left="2880" w:firstLine="720"/>
+        <w:rPr>
+          <w:lang w:val="en-IN"/>
+        </w:rPr>
+      </w:pPr>
+      <w:proofErr w:type="spellStart"/>
+      <w:proofErr w:type="gramStart"/>
+      <w:r>
+        <w:rPr>
+          <w:lang w:val="en-IN"/>
+        </w:rPr>
+        <w:t>exports.subtract</w:t>
+      </w:r>
+      <w:proofErr w:type="spellEnd"/>
+      <w:proofErr w:type="gramEnd"/>
+      <w:r>
+        <w:rPr>
+          <w:lang w:val="en-IN"/>
+        </w:rPr>
+        <w:t xml:space="preserve"> = function(a, b) { </w:t>
+      </w:r>
+    </w:p>
+    <w:p>
+      <w:pPr>
+        <w:ind w:left="5040" w:firstLine="720"/>
+        <w:rPr>
+          <w:lang w:val="en-IN"/>
+        </w:rPr>
+      </w:pPr>
+      <w:r>
+        <w:rPr>
+          <w:lang w:val="en-IN"/>
+        </w:rPr>
+        <w:t xml:space="preserve">return a - b; </w:t>
+      </w:r>
+    </w:p>
+    <w:p>
+      <w:pPr>
+        <w:ind w:left="5040"/>
+        <w:rPr>
+          <w:lang w:val="en-IN"/>
+        </w:rPr>
+      </w:pPr>
+      <w:r>
+        <w:rPr>
+          <w:lang w:val="en-IN"/>
+        </w:rPr>
+        <w:t xml:space="preserve">}; </w:t>
+      </w:r>
+    </w:p>
+    <w:p>
+      <w:pPr>
+        <w:numPr>
+          <w:ilvl w:val="0"/>
+          <w:numId w:val="20"/>
+        </w:numPr>
+        <w:rPr>
+          <w:lang w:val="en-IN"/>
+        </w:rPr>
+      </w:pPr>
+      <w:r>
+        <w:rPr>
+          <w:b/>
+          <w:bCs/>
+          <w:lang w:val="en-IN"/>
+        </w:rPr>
+        <w:t>require</w:t>
+      </w:r>
+      <w:r>
+        <w:rPr>
+          <w:lang w:val="en-IN"/>
+        </w:rPr>
+        <w:t>:</w:t>
+      </w:r>
+    </w:p>
+    <w:p>
+      <w:pPr>
+        <w:numPr>
+          <w:ilvl w:val="1"/>
+          <w:numId w:val="20"/>
+        </w:numPr>
+        <w:rPr>
+          <w:lang w:val="en-IN"/>
+        </w:rPr>
+      </w:pPr>
+      <w:r>
+        <w:rPr>
+          <w:lang w:val="en-IN"/>
+        </w:rPr>
+        <w:t xml:space="preserve">The </w:t>
+      </w:r>
+      <w:r>
+        <w:rPr>
+          <w:b/>
+          <w:bCs/>
+          <w:lang w:val="en-IN"/>
+        </w:rPr>
+        <w:t>require</w:t>
+      </w:r>
+      <w:r>
+        <w:rPr>
+          <w:lang w:val="en-IN"/>
+        </w:rPr>
+        <w:t xml:space="preserve"> function is used to import functionality or data from other modules.</w:t>
+      </w:r>
+    </w:p>
+    <w:p>
+      <w:pPr>
+        <w:numPr>
+          <w:ilvl w:val="1"/>
+          <w:numId w:val="20"/>
+        </w:numPr>
+        <w:rPr>
+          <w:lang w:val="en-IN"/>
+        </w:rPr>
+      </w:pPr>
+      <w:r>
+        <w:rPr>
+          <w:lang w:val="en-IN"/>
+        </w:rPr>
+        <w:t xml:space="preserve">When you call </w:t>
+      </w:r>
+      <w:r>
+        <w:rPr>
+          <w:b/>
+          <w:bCs/>
+          <w:lang w:val="en-IN"/>
+        </w:rPr>
+        <w:t>require</w:t>
+      </w:r>
+      <w:r>
+        <w:rPr>
+          <w:lang w:val="en-IN"/>
+        </w:rPr>
+        <w:t xml:space="preserve"> with the path to a module, Node.js loads the module and returns the object assigned to its </w:t>
+      </w:r>
+      <w:r>
+        <w:rPr>
+          <w:b/>
+          <w:bCs/>
+          <w:lang w:val="en-IN"/>
+        </w:rPr>
+        <w:t>exports</w:t>
+      </w:r>
+      <w:r>
+        <w:rPr>
+          <w:lang w:val="en-IN"/>
+        </w:rPr>
+        <w:t>.</w:t>
+      </w:r>
+    </w:p>
+    <w:p>
+      <w:pPr>
+        <w:numPr>
+          <w:ilvl w:val="1"/>
+          <w:numId w:val="20"/>
+        </w:numPr>
+        <w:rPr>
+          <w:lang w:val="en-IN"/>
+        </w:rPr>
+      </w:pPr>
+      <w:r>
+        <w:rPr>
+          <w:lang w:val="en-IN"/>
+        </w:rPr>
+        <w:t xml:space="preserve">Example: </w:t>
+      </w:r>
+      <w:r>
+        <w:rPr>
+          <w:b/>
+          <w:bCs/>
+          <w:lang w:val="en-IN"/>
+        </w:rPr>
+        <w:t>index.js</w:t>
+      </w:r>
+    </w:p>
+    <w:p>
+      <w:pPr>
+        <w:ind w:left="2880" w:firstLine="720"/>
+        <w:rPr>
+          <w:lang w:val="en-IN"/>
+        </w:rPr>
+      </w:pPr>
+      <w:proofErr w:type="spellStart"/>
+      <w:r>
+        <w:rPr>
+          <w:lang w:val="en-IN"/>
+        </w:rPr>
+        <w:t>const</w:t>
+      </w:r>
+      <w:proofErr w:type="spellEnd"/>
+      <w:r>
+        <w:rPr>
+          <w:lang w:val="en-IN"/>
+        </w:rPr>
+        <w:t xml:space="preserve"> math = require(</w:t>
+      </w:r>
+      <w:proofErr w:type="gramStart"/>
+      <w:r>
+        <w:rPr>
+          <w:lang w:val="en-IN"/>
+        </w:rPr>
+        <w:t>'./</w:t>
+      </w:r>
+      <w:proofErr w:type="gramEnd"/>
+      <w:r>
+        <w:rPr>
+          <w:lang w:val="en-IN"/>
+        </w:rPr>
+        <w:t>math');</w:t>
+      </w:r>
+    </w:p>
+    <w:p>
+      <w:pPr>
+        <w:ind w:left="3600"/>
+        <w:rPr>
+          <w:lang w:val="en-IN"/>
+        </w:rPr>
+      </w:pPr>
+      <w:proofErr w:type="gramStart"/>
+      <w:r>
+        <w:rPr>
+          <w:lang w:val="en-IN"/>
+        </w:rPr>
+        <w:t>console.log(</w:t>
+      </w:r>
+      <w:proofErr w:type="spellStart"/>
+      <w:proofErr w:type="gramEnd"/>
+      <w:r>
+        <w:rPr>
+          <w:lang w:val="en-IN"/>
+        </w:rPr>
+        <w:t>math.add</w:t>
+      </w:r>
+      <w:proofErr w:type="spellEnd"/>
+      <w:r>
+        <w:rPr>
+          <w:lang w:val="en-IN"/>
+        </w:rPr>
+        <w:t>(5, 3)); // Output: 8 console.log(</w:t>
+      </w:r>
+      <w:proofErr w:type="spellStart"/>
+      <w:r>
+        <w:rPr>
+          <w:lang w:val="en-IN"/>
+        </w:rPr>
+        <w:t>math.subtract</w:t>
+      </w:r>
+      <w:proofErr w:type="spellEnd"/>
+      <w:r>
+        <w:rPr>
+          <w:lang w:val="en-IN"/>
+        </w:rPr>
+        <w:t xml:space="preserve">(5, 3)); // Output: 2 </w:t>
+      </w:r>
+    </w:p>
+    <w:p>
+      <w:pPr>
+        <w:pStyle w:val="ListParagraph"/>
+        <w:numPr>
+          <w:ilvl w:val="0"/>
+          <w:numId w:val="21"/>
+        </w:numPr>
+        <w:rPr>
+          <w:lang w:val="en-IN"/>
+        </w:rPr>
+      </w:pPr>
+      <w:r>
+        <w:rPr>
+          <w:lang w:val="en-IN"/>
+        </w:rPr>
+        <w:lastRenderedPageBreak/>
+        <w:t>In the example above</w:t>
+      </w:r>
+      <w:r>
+        <w:rPr>
+          <w:lang w:val="en-IN"/>
+        </w:rPr>
+        <w:t xml:space="preserve">, </w:t>
+      </w:r>
+      <w:r>
+        <w:rPr>
+          <w:lang w:val="en-IN"/>
+        </w:rPr>
+        <w:t>w</w:t>
+      </w:r>
+      <w:r>
+        <w:rPr>
+          <w:lang w:val="en-IN"/>
+        </w:rPr>
+        <w:t xml:space="preserve">e have a </w:t>
+      </w:r>
+      <w:r>
+        <w:rPr>
+          <w:b/>
+          <w:bCs/>
+          <w:lang w:val="en-IN"/>
+        </w:rPr>
+        <w:t>math.js</w:t>
+      </w:r>
+      <w:r>
+        <w:rPr>
+          <w:lang w:val="en-IN"/>
+        </w:rPr>
+        <w:t xml:space="preserve"> module that exports two functions (</w:t>
+      </w:r>
+      <w:r>
+        <w:rPr>
+          <w:b/>
+          <w:bCs/>
+          <w:lang w:val="en-IN"/>
+        </w:rPr>
+        <w:t>add</w:t>
+      </w:r>
+      <w:r>
+        <w:rPr>
+          <w:lang w:val="en-IN"/>
+        </w:rPr>
+        <w:t xml:space="preserve"> and </w:t>
+      </w:r>
+      <w:r>
+        <w:rPr>
+          <w:b/>
+          <w:bCs/>
+          <w:lang w:val="en-IN"/>
+        </w:rPr>
+        <w:t>subtract</w:t>
+      </w:r>
+      <w:r>
+        <w:rPr>
+          <w:lang w:val="en-IN"/>
+        </w:rPr>
+        <w:t xml:space="preserve">) using the </w:t>
+      </w:r>
+      <w:r>
+        <w:rPr>
+          <w:b/>
+          <w:bCs/>
+          <w:lang w:val="en-IN"/>
+        </w:rPr>
+        <w:t>exports</w:t>
+      </w:r>
+      <w:r>
+        <w:rPr>
+          <w:lang w:val="en-IN"/>
+        </w:rPr>
+        <w:t xml:space="preserve"> object.</w:t>
+      </w:r>
+    </w:p>
+    <w:p>
+      <w:pPr>
+        <w:numPr>
+          <w:ilvl w:val="0"/>
+          <w:numId w:val="21"/>
+        </w:numPr>
+        <w:rPr>
+          <w:lang w:val="en-IN"/>
+        </w:rPr>
+      </w:pPr>
+      <w:r>
+        <w:rPr>
+          <w:lang w:val="en-IN"/>
+        </w:rPr>
+        <w:t xml:space="preserve">In </w:t>
+      </w:r>
+      <w:r>
+        <w:rPr>
+          <w:b/>
+          <w:bCs/>
+          <w:lang w:val="en-IN"/>
+        </w:rPr>
+        <w:t>index.js</w:t>
+      </w:r>
+      <w:r>
+        <w:rPr>
+          <w:lang w:val="en-IN"/>
+        </w:rPr>
+        <w:t xml:space="preserve">, we use </w:t>
+      </w:r>
+      <w:r>
+        <w:rPr>
+          <w:b/>
+          <w:bCs/>
+          <w:lang w:val="en-IN"/>
+        </w:rPr>
+        <w:t>require</w:t>
+      </w:r>
+      <w:r>
+        <w:rPr>
+          <w:lang w:val="en-IN"/>
+        </w:rPr>
+        <w:t xml:space="preserve"> to import the </w:t>
+      </w:r>
+      <w:r>
+        <w:rPr>
+          <w:b/>
+          <w:bCs/>
+          <w:lang w:val="en-IN"/>
+        </w:rPr>
+        <w:t>math</w:t>
+      </w:r>
+      <w:r>
+        <w:rPr>
+          <w:lang w:val="en-IN"/>
+        </w:rPr>
+        <w:t xml:space="preserve"> module, and then we can access its exported functions (</w:t>
+      </w:r>
+      <w:r>
+        <w:rPr>
+          <w:b/>
+          <w:bCs/>
+          <w:lang w:val="en-IN"/>
+        </w:rPr>
+        <w:t>add</w:t>
+      </w:r>
+      <w:r>
+        <w:rPr>
+          <w:lang w:val="en-IN"/>
+        </w:rPr>
+        <w:t xml:space="preserve"> and </w:t>
+      </w:r>
+      <w:r>
+        <w:rPr>
+          <w:b/>
+          <w:bCs/>
+          <w:lang w:val="en-IN"/>
+        </w:rPr>
+        <w:t>subtract</w:t>
+      </w:r>
+      <w:r>
+        <w:rPr>
+          <w:lang w:val="en-IN"/>
+        </w:rPr>
+        <w:t>) using dot notation.</w:t>
+      </w:r>
+    </w:p>
+    <w:p>
+      <w:pPr>
+        <w:numPr>
+          <w:ilvl w:val="0"/>
+          <w:numId w:val="21"/>
+        </w:numPr>
+        <w:rPr>
+          <w:lang w:val="en-IN"/>
+        </w:rPr>
+      </w:pPr>
+      <w:r>
+        <w:rPr>
+          <w:lang w:val="en-IN"/>
+        </w:rPr>
+        <w:t>We</w:t>
+      </w:r>
+      <w:r>
+        <w:rPr>
+          <w:lang w:val="en-IN"/>
+        </w:rPr>
+        <w:t xml:space="preserve"> can also assign the entire module to a variable using </w:t>
+      </w:r>
+      <w:r>
+        <w:rPr>
+          <w:b/>
+          <w:bCs/>
+          <w:lang w:val="en-IN"/>
+        </w:rPr>
+        <w:t>require</w:t>
+      </w:r>
+      <w:r>
+        <w:rPr>
+          <w:lang w:val="en-IN"/>
+        </w:rPr>
+        <w:t>, and then access its exported properties or methods using dot notation</w:t>
+      </w:r>
+    </w:p>
+    <w:p>
+      <w:pPr>
+        <w:ind w:left="720" w:firstLine="720"/>
+        <w:rPr>
+          <w:lang w:val="en-IN"/>
+        </w:rPr>
+      </w:pPr>
+      <w:proofErr w:type="spellStart"/>
+      <w:r>
+        <w:rPr>
+          <w:lang w:val="en-IN"/>
+        </w:rPr>
+        <w:t>const</w:t>
+      </w:r>
+      <w:proofErr w:type="spellEnd"/>
+      <w:r>
+        <w:rPr>
+          <w:lang w:val="en-IN"/>
+        </w:rPr>
+        <w:t xml:space="preserve"> math = require(</w:t>
+      </w:r>
+      <w:proofErr w:type="gramStart"/>
+      <w:r>
+        <w:rPr>
+          <w:lang w:val="en-IN"/>
+        </w:rPr>
+        <w:t>'./</w:t>
+      </w:r>
+      <w:proofErr w:type="gramEnd"/>
+      <w:r>
+        <w:rPr>
+          <w:lang w:val="en-IN"/>
+        </w:rPr>
+        <w:t>math');</w:t>
+      </w:r>
+    </w:p>
+    <w:p>
+      <w:pPr>
+        <w:ind w:left="720" w:firstLine="720"/>
+        <w:rPr>
+          <w:lang w:val="en-IN"/>
+        </w:rPr>
+      </w:pPr>
+      <w:proofErr w:type="gramStart"/>
+      <w:r>
+        <w:rPr>
+          <w:lang w:val="en-IN"/>
+        </w:rPr>
+        <w:t>console.log(</w:t>
+      </w:r>
+      <w:proofErr w:type="spellStart"/>
+      <w:proofErr w:type="gramEnd"/>
+      <w:r>
+        <w:rPr>
+          <w:lang w:val="en-IN"/>
+        </w:rPr>
+        <w:t>math.add</w:t>
+      </w:r>
+      <w:proofErr w:type="spellEnd"/>
+      <w:r>
+        <w:rPr>
+          <w:lang w:val="en-IN"/>
+        </w:rPr>
+        <w:t xml:space="preserve">(5, 3)); // Output: 8 </w:t>
+      </w:r>
+    </w:p>
+    <w:p>
+      <w:pPr>
+        <w:ind w:left="720" w:firstLine="720"/>
+        <w:rPr>
+          <w:lang w:val="en-IN"/>
+        </w:rPr>
+      </w:pPr>
+      <w:proofErr w:type="gramStart"/>
+      <w:r>
+        <w:rPr>
+          <w:lang w:val="en-IN"/>
+        </w:rPr>
+        <w:t>console.log(</w:t>
+      </w:r>
+      <w:proofErr w:type="spellStart"/>
+      <w:proofErr w:type="gramEnd"/>
+      <w:r>
+        <w:rPr>
+          <w:lang w:val="en-IN"/>
+        </w:rPr>
+        <w:t>math.subtract</w:t>
+      </w:r>
+      <w:proofErr w:type="spellEnd"/>
+      <w:r>
+        <w:rPr>
+          <w:lang w:val="en-IN"/>
+        </w:rPr>
+        <w:t xml:space="preserve">(5, 3)); // Output: 2 </w:t>
+      </w:r>
+    </w:p>
+    <w:p>
+      <w:pPr>
+        <w:pStyle w:val="ListParagraph"/>
+        <w:numPr>
+          <w:ilvl w:val="0"/>
+          <w:numId w:val="25"/>
+        </w:numPr>
+        <w:rPr>
+          <w:lang w:val="en-IN"/>
+        </w:rPr>
+      </w:pPr>
+      <w:r>
+        <w:rPr>
+          <w:lang w:val="en-IN"/>
+        </w:rPr>
+        <w:t xml:space="preserve">This flexibility allows you to structure your code into reusable modules and keep your codebase clean and organized. </w:t>
+      </w:r>
+    </w:p>
+    <w:p>
+      <w:pPr>
+        <w:pStyle w:val="ListParagraph"/>
+        <w:numPr>
+          <w:ilvl w:val="0"/>
+          <w:numId w:val="25"/>
+        </w:numPr>
+        <w:rPr>
+          <w:lang w:val="en-IN"/>
+        </w:rPr>
+      </w:pPr>
+      <w:r>
+        <w:rPr>
+          <w:lang w:val="en-IN"/>
+        </w:rPr>
+        <w:t>We</w:t>
+      </w:r>
+      <w:r>
+        <w:rPr>
+          <w:lang w:val="en-IN"/>
+        </w:rPr>
+        <w:t xml:space="preserve"> can export any JavaScript value (objects, functions, variables, etc.) from a module using </w:t>
+      </w:r>
+      <w:r>
+        <w:rPr>
+          <w:b/>
+          <w:bCs/>
+          <w:lang w:val="en-IN"/>
+        </w:rPr>
+        <w:t>exports</w:t>
+      </w:r>
+      <w:r>
+        <w:rPr>
+          <w:lang w:val="en-IN"/>
+        </w:rPr>
+        <w:t xml:space="preserve">, and then import it into other modules using </w:t>
+      </w:r>
+      <w:r>
+        <w:rPr>
+          <w:b/>
+          <w:bCs/>
+          <w:lang w:val="en-IN"/>
+        </w:rPr>
+        <w:t>require</w:t>
+      </w:r>
+      <w:r>
+        <w:rPr>
+          <w:lang w:val="en-IN"/>
+        </w:rPr>
+        <w:t>.</w:t>
+      </w:r>
+    </w:p>
+    <w:p>
+      <w:pPr>
+        <w:rPr>
+          <w:lang w:val="en-IN"/>
+        </w:rPr>
+      </w:pPr>
     </w:p>
     <w:sectPr>
       <w:pgSz w:w="12240" w:h="15840"/>
@@ -3843,6 +5178,92 @@
 <file path=word/numbering.xml><?xml version="1.0" encoding="utf-8"?>
 <w:numbering xmlns:wpc="http://schemas.microsoft.com/office/word/2010/wordprocessingCanvas" xmlns:cx="http://schemas.microsoft.com/office/drawing/2014/chartex" xmlns:cx1="http://schemas.microsoft.com/office/drawing/2015/9/8/chartex" xmlns:cx2="http://schemas.microsoft.com/office/drawing/2015/10/21/chartex" xmlns:cx3="http://schemas.microsoft.com/office/drawing/2016/5/9/chartex" xmlns:cx4="http://schemas.microsoft.com/office/drawing/2016/5/10/chartex" xmlns:cx5="http://schemas.microsoft.com/office/drawing/2016/5/11/chartex" xmlns:cx6="http://schemas.microsoft.com/office/drawing/2016/5/12/chartex" xmlns:cx7="http://schemas.microsoft.com/office/drawing/2016/5/13/chartex" xmlns:cx8="http://schemas.microsoft.com/office/drawing/2016/5/14/chartex" xmlns:mc="http://schemas.openxmlformats.org/markup-compatibility/2006" xmlns:aink="http://schemas.microsoft.com/office/drawing/2016/ink" xmlns:am3d="http://schemas.microsoft.com/office/drawing/2017/model3d" xmlns:o="urn:schemas-microsoft-com:office:office" xmlns:r="http://schemas.openxmlformats.org/officeDocument/2006/relationships" xmlns:m="http://schemas.openxmlformats.org/officeDocument/2006/math" xmlns:v="urn:schemas-microsoft-com:vml" xmlns:wp14="http://schemas.microsoft.com/office/word/2010/wordprocessingDrawing" xmlns:wp="http://schemas.openxmlformats.org/drawingml/2006/wordprocessingDrawing" xmlns:w10="urn:schemas-microsoft-com:office:word" xmlns:w="http://schemas.openxmlformats.org/wordprocessingml/2006/main" xmlns:w14="http://schemas.microsoft.com/office/word/2010/wordml" xmlns:w15="http://schemas.microsoft.com/office/word/2012/wordml" xmlns:w16cex="http://schemas.microsoft.com/office/word/2018/wordml/cex" xmlns:w16cid="http://schemas.microsoft.com/office/word/2016/wordml/cid" xmlns:w16="http://schemas.microsoft.com/office/word/2018/wordml" xmlns:w16sdtdh="http://schemas.microsoft.com/office/word/2020/wordml/sdtdatahash" xmlns:w16se="http://schemas.microsoft.com/office/word/2015/wordml/symex" xmlns:wpg="http://schemas.microsoft.com/office/word/2010/wordprocessingGroup" xmlns:wpi="http://schemas.microsoft.com/office/word/2010/wordprocessingInk" xmlns:wne="http://schemas.microsoft.com/office/word/2006/wordml" xmlns:wps="http://schemas.microsoft.com/office/word/2010/wordprocessingShape" mc:Ignorable="w14 w15 w16se w16cid w16 w16cex w16sdtdh wp14">
   <w:abstractNum w:abstractNumId="0" w15:restartNumberingAfterBreak="0">
+    <w:nsid w:val="06231014"/>
+    <w:multiLevelType w:val="hybridMultilevel"/>
+    <w:tmpl w:val="F9747FA8"/>
+    <w:lvl w:ilvl="0" w:tplc="4009000F">
+      <w:start w:val="1"/>
+      <w:numFmt w:val="decimal"/>
+      <w:lvlText w:val="%1."/>
+      <w:lvlJc w:val="left"/>
+      <w:pPr>
+        <w:ind w:left="720" w:hanging="360"/>
+      </w:pPr>
+    </w:lvl>
+    <w:lvl w:ilvl="1" w:tplc="40090019" w:tentative="1">
+      <w:start w:val="1"/>
+      <w:numFmt w:val="lowerLetter"/>
+      <w:lvlText w:val="%2."/>
+      <w:lvlJc w:val="left"/>
+      <w:pPr>
+        <w:ind w:left="1440" w:hanging="360"/>
+      </w:pPr>
+    </w:lvl>
+    <w:lvl w:ilvl="2" w:tplc="4009001B" w:tentative="1">
+      <w:start w:val="1"/>
+      <w:numFmt w:val="lowerRoman"/>
+      <w:lvlText w:val="%3."/>
+      <w:lvlJc w:val="right"/>
+      <w:pPr>
+        <w:ind w:left="2160" w:hanging="180"/>
+      </w:pPr>
+    </w:lvl>
+    <w:lvl w:ilvl="3" w:tplc="4009000F" w:tentative="1">
+      <w:start w:val="1"/>
+      <w:numFmt w:val="decimal"/>
+      <w:lvlText w:val="%4."/>
+      <w:lvlJc w:val="left"/>
+      <w:pPr>
+        <w:ind w:left="2880" w:hanging="360"/>
+      </w:pPr>
+    </w:lvl>
+    <w:lvl w:ilvl="4" w:tplc="40090019" w:tentative="1">
+      <w:start w:val="1"/>
+      <w:numFmt w:val="lowerLetter"/>
+      <w:lvlText w:val="%5."/>
+      <w:lvlJc w:val="left"/>
+      <w:pPr>
+        <w:ind w:left="3600" w:hanging="360"/>
+      </w:pPr>
+    </w:lvl>
+    <w:lvl w:ilvl="5" w:tplc="4009001B" w:tentative="1">
+      <w:start w:val="1"/>
+      <w:numFmt w:val="lowerRoman"/>
+      <w:lvlText w:val="%6."/>
+      <w:lvlJc w:val="right"/>
+      <w:pPr>
+        <w:ind w:left="4320" w:hanging="180"/>
+      </w:pPr>
+    </w:lvl>
+    <w:lvl w:ilvl="6" w:tplc="4009000F" w:tentative="1">
+      <w:start w:val="1"/>
+      <w:numFmt w:val="decimal"/>
+      <w:lvlText w:val="%7."/>
+      <w:lvlJc w:val="left"/>
+      <w:pPr>
+        <w:ind w:left="5040" w:hanging="360"/>
+      </w:pPr>
+    </w:lvl>
+    <w:lvl w:ilvl="7" w:tplc="40090019" w:tentative="1">
+      <w:start w:val="1"/>
+      <w:numFmt w:val="lowerLetter"/>
+      <w:lvlText w:val="%8."/>
+      <w:lvlJc w:val="left"/>
+      <w:pPr>
+        <w:ind w:left="5760" w:hanging="360"/>
+      </w:pPr>
+    </w:lvl>
+    <w:lvl w:ilvl="8" w:tplc="4009001B" w:tentative="1">
+      <w:start w:val="1"/>
+      <w:numFmt w:val="lowerRoman"/>
+      <w:lvlText w:val="%9."/>
+      <w:lvlJc w:val="right"/>
+      <w:pPr>
+        <w:ind w:left="6480" w:hanging="180"/>
+      </w:pPr>
+    </w:lvl>
+  </w:abstractNum>
+  <w:abstractNum w:abstractNumId="1" w15:restartNumberingAfterBreak="0">
     <w:nsid w:val="06547F17"/>
     <w:multiLevelType w:val="hybridMultilevel"/>
     <w:tmpl w:val="E1F89DB4"/>
@@ -3928,7 +5349,93 @@
       </w:pPr>
     </w:lvl>
   </w:abstractNum>
-  <w:abstractNum w:abstractNumId="1" w15:restartNumberingAfterBreak="0">
+  <w:abstractNum w:abstractNumId="2" w15:restartNumberingAfterBreak="0">
+    <w:nsid w:val="06D9532C"/>
+    <w:multiLevelType w:val="hybridMultilevel"/>
+    <w:tmpl w:val="211CAB42"/>
+    <w:lvl w:ilvl="0" w:tplc="4009000F">
+      <w:start w:val="1"/>
+      <w:numFmt w:val="decimal"/>
+      <w:lvlText w:val="%1."/>
+      <w:lvlJc w:val="left"/>
+      <w:pPr>
+        <w:ind w:left="720" w:hanging="360"/>
+      </w:pPr>
+    </w:lvl>
+    <w:lvl w:ilvl="1" w:tplc="40090019" w:tentative="1">
+      <w:start w:val="1"/>
+      <w:numFmt w:val="lowerLetter"/>
+      <w:lvlText w:val="%2."/>
+      <w:lvlJc w:val="left"/>
+      <w:pPr>
+        <w:ind w:left="1440" w:hanging="360"/>
+      </w:pPr>
+    </w:lvl>
+    <w:lvl w:ilvl="2" w:tplc="4009001B" w:tentative="1">
+      <w:start w:val="1"/>
+      <w:numFmt w:val="lowerRoman"/>
+      <w:lvlText w:val="%3."/>
+      <w:lvlJc w:val="right"/>
+      <w:pPr>
+        <w:ind w:left="2160" w:hanging="180"/>
+      </w:pPr>
+    </w:lvl>
+    <w:lvl w:ilvl="3" w:tplc="4009000F" w:tentative="1">
+      <w:start w:val="1"/>
+      <w:numFmt w:val="decimal"/>
+      <w:lvlText w:val="%4."/>
+      <w:lvlJc w:val="left"/>
+      <w:pPr>
+        <w:ind w:left="2880" w:hanging="360"/>
+      </w:pPr>
+    </w:lvl>
+    <w:lvl w:ilvl="4" w:tplc="40090019" w:tentative="1">
+      <w:start w:val="1"/>
+      <w:numFmt w:val="lowerLetter"/>
+      <w:lvlText w:val="%5."/>
+      <w:lvlJc w:val="left"/>
+      <w:pPr>
+        <w:ind w:left="3600" w:hanging="360"/>
+      </w:pPr>
+    </w:lvl>
+    <w:lvl w:ilvl="5" w:tplc="4009001B" w:tentative="1">
+      <w:start w:val="1"/>
+      <w:numFmt w:val="lowerRoman"/>
+      <w:lvlText w:val="%6."/>
+      <w:lvlJc w:val="right"/>
+      <w:pPr>
+        <w:ind w:left="4320" w:hanging="180"/>
+      </w:pPr>
+    </w:lvl>
+    <w:lvl w:ilvl="6" w:tplc="4009000F" w:tentative="1">
+      <w:start w:val="1"/>
+      <w:numFmt w:val="decimal"/>
+      <w:lvlText w:val="%7."/>
+      <w:lvlJc w:val="left"/>
+      <w:pPr>
+        <w:ind w:left="5040" w:hanging="360"/>
+      </w:pPr>
+    </w:lvl>
+    <w:lvl w:ilvl="7" w:tplc="40090019" w:tentative="1">
+      <w:start w:val="1"/>
+      <w:numFmt w:val="lowerLetter"/>
+      <w:lvlText w:val="%8."/>
+      <w:lvlJc w:val="left"/>
+      <w:pPr>
+        <w:ind w:left="5760" w:hanging="360"/>
+      </w:pPr>
+    </w:lvl>
+    <w:lvl w:ilvl="8" w:tplc="4009001B" w:tentative="1">
+      <w:start w:val="1"/>
+      <w:numFmt w:val="lowerRoman"/>
+      <w:lvlText w:val="%9."/>
+      <w:lvlJc w:val="right"/>
+      <w:pPr>
+        <w:ind w:left="6480" w:hanging="180"/>
+      </w:pPr>
+    </w:lvl>
+  </w:abstractNum>
+  <w:abstractNum w:abstractNumId="3" w15:restartNumberingAfterBreak="0">
     <w:nsid w:val="072D7274"/>
     <w:multiLevelType w:val="hybridMultilevel"/>
     <w:tmpl w:val="4B627E70"/>
@@ -4014,7 +5521,120 @@
       </w:pPr>
     </w:lvl>
   </w:abstractNum>
-  <w:abstractNum w:abstractNumId="2" w15:restartNumberingAfterBreak="0">
+  <w:abstractNum w:abstractNumId="4" w15:restartNumberingAfterBreak="0">
+    <w:nsid w:val="0A2441C6"/>
+    <w:multiLevelType w:val="hybridMultilevel"/>
+    <w:tmpl w:val="FDB8111C"/>
+    <w:lvl w:ilvl="0" w:tplc="40090001">
+      <w:start w:val="1"/>
+      <w:numFmt w:val="bullet"/>
+      <w:lvlText w:val=""/>
+      <w:lvlJc w:val="left"/>
+      <w:pPr>
+        <w:ind w:left="1080" w:hanging="360"/>
+      </w:pPr>
+      <w:rPr>
+        <w:rFonts w:ascii="Symbol" w:hAnsi="Symbol" w:hint="default"/>
+      </w:rPr>
+    </w:lvl>
+    <w:lvl w:ilvl="1" w:tplc="40090003" w:tentative="1">
+      <w:start w:val="1"/>
+      <w:numFmt w:val="bullet"/>
+      <w:lvlText w:val="o"/>
+      <w:lvlJc w:val="left"/>
+      <w:pPr>
+        <w:ind w:left="1800" w:hanging="360"/>
+      </w:pPr>
+      <w:rPr>
+        <w:rFonts w:ascii="Courier New" w:hAnsi="Courier New" w:cs="Courier New" w:hint="default"/>
+      </w:rPr>
+    </w:lvl>
+    <w:lvl w:ilvl="2" w:tplc="40090005" w:tentative="1">
+      <w:start w:val="1"/>
+      <w:numFmt w:val="bullet"/>
+      <w:lvlText w:val=""/>
+      <w:lvlJc w:val="left"/>
+      <w:pPr>
+        <w:ind w:left="2520" w:hanging="360"/>
+      </w:pPr>
+      <w:rPr>
+        <w:rFonts w:ascii="Wingdings" w:hAnsi="Wingdings" w:hint="default"/>
+      </w:rPr>
+    </w:lvl>
+    <w:lvl w:ilvl="3" w:tplc="40090001" w:tentative="1">
+      <w:start w:val="1"/>
+      <w:numFmt w:val="bullet"/>
+      <w:lvlText w:val=""/>
+      <w:lvlJc w:val="left"/>
+      <w:pPr>
+        <w:ind w:left="3240" w:hanging="360"/>
+      </w:pPr>
+      <w:rPr>
+        <w:rFonts w:ascii="Symbol" w:hAnsi="Symbol" w:hint="default"/>
+      </w:rPr>
+    </w:lvl>
+    <w:lvl w:ilvl="4" w:tplc="40090003" w:tentative="1">
+      <w:start w:val="1"/>
+      <w:numFmt w:val="bullet"/>
+      <w:lvlText w:val="o"/>
+      <w:lvlJc w:val="left"/>
+      <w:pPr>
+        <w:ind w:left="3960" w:hanging="360"/>
+      </w:pPr>
+      <w:rPr>
+        <w:rFonts w:ascii="Courier New" w:hAnsi="Courier New" w:cs="Courier New" w:hint="default"/>
+      </w:rPr>
+    </w:lvl>
+    <w:lvl w:ilvl="5" w:tplc="40090005" w:tentative="1">
+      <w:start w:val="1"/>
+      <w:numFmt w:val="bullet"/>
+      <w:lvlText w:val=""/>
+      <w:lvlJc w:val="left"/>
+      <w:pPr>
+        <w:ind w:left="4680" w:hanging="360"/>
+      </w:pPr>
+      <w:rPr>
+        <w:rFonts w:ascii="Wingdings" w:hAnsi="Wingdings" w:hint="default"/>
+      </w:rPr>
+    </w:lvl>
+    <w:lvl w:ilvl="6" w:tplc="40090001" w:tentative="1">
+      <w:start w:val="1"/>
+      <w:numFmt w:val="bullet"/>
+      <w:lvlText w:val=""/>
+      <w:lvlJc w:val="left"/>
+      <w:pPr>
+        <w:ind w:left="5400" w:hanging="360"/>
+      </w:pPr>
+      <w:rPr>
+        <w:rFonts w:ascii="Symbol" w:hAnsi="Symbol" w:hint="default"/>
+      </w:rPr>
+    </w:lvl>
+    <w:lvl w:ilvl="7" w:tplc="40090003" w:tentative="1">
+      <w:start w:val="1"/>
+      <w:numFmt w:val="bullet"/>
+      <w:lvlText w:val="o"/>
+      <w:lvlJc w:val="left"/>
+      <w:pPr>
+        <w:ind w:left="6120" w:hanging="360"/>
+      </w:pPr>
+      <w:rPr>
+        <w:rFonts w:ascii="Courier New" w:hAnsi="Courier New" w:cs="Courier New" w:hint="default"/>
+      </w:rPr>
+    </w:lvl>
+    <w:lvl w:ilvl="8" w:tplc="40090005" w:tentative="1">
+      <w:start w:val="1"/>
+      <w:numFmt w:val="bullet"/>
+      <w:lvlText w:val=""/>
+      <w:lvlJc w:val="left"/>
+      <w:pPr>
+        <w:ind w:left="6840" w:hanging="360"/>
+      </w:pPr>
+      <w:rPr>
+        <w:rFonts w:ascii="Wingdings" w:hAnsi="Wingdings" w:hint="default"/>
+      </w:rPr>
+    </w:lvl>
+  </w:abstractNum>
+  <w:abstractNum w:abstractNumId="5" w15:restartNumberingAfterBreak="0">
     <w:nsid w:val="138E5CEB"/>
     <w:multiLevelType w:val="hybridMultilevel"/>
     <w:tmpl w:val="EDE4D498"/>
@@ -4100,7 +5720,120 @@
       </w:pPr>
     </w:lvl>
   </w:abstractNum>
-  <w:abstractNum w:abstractNumId="3" w15:restartNumberingAfterBreak="0">
+  <w:abstractNum w:abstractNumId="6" w15:restartNumberingAfterBreak="0">
+    <w:nsid w:val="1A7C33E4"/>
+    <w:multiLevelType w:val="hybridMultilevel"/>
+    <w:tmpl w:val="D954E696"/>
+    <w:lvl w:ilvl="0" w:tplc="40090001">
+      <w:start w:val="1"/>
+      <w:numFmt w:val="bullet"/>
+      <w:lvlText w:val=""/>
+      <w:lvlJc w:val="left"/>
+      <w:pPr>
+        <w:ind w:left="1440" w:hanging="360"/>
+      </w:pPr>
+      <w:rPr>
+        <w:rFonts w:ascii="Symbol" w:hAnsi="Symbol" w:hint="default"/>
+      </w:rPr>
+    </w:lvl>
+    <w:lvl w:ilvl="1" w:tplc="40090003" w:tentative="1">
+      <w:start w:val="1"/>
+      <w:numFmt w:val="bullet"/>
+      <w:lvlText w:val="o"/>
+      <w:lvlJc w:val="left"/>
+      <w:pPr>
+        <w:ind w:left="2160" w:hanging="360"/>
+      </w:pPr>
+      <w:rPr>
+        <w:rFonts w:ascii="Courier New" w:hAnsi="Courier New" w:cs="Courier New" w:hint="default"/>
+      </w:rPr>
+    </w:lvl>
+    <w:lvl w:ilvl="2" w:tplc="40090005" w:tentative="1">
+      <w:start w:val="1"/>
+      <w:numFmt w:val="bullet"/>
+      <w:lvlText w:val=""/>
+      <w:lvlJc w:val="left"/>
+      <w:pPr>
+        <w:ind w:left="2880" w:hanging="360"/>
+      </w:pPr>
+      <w:rPr>
+        <w:rFonts w:ascii="Wingdings" w:hAnsi="Wingdings" w:hint="default"/>
+      </w:rPr>
+    </w:lvl>
+    <w:lvl w:ilvl="3" w:tplc="40090001" w:tentative="1">
+      <w:start w:val="1"/>
+      <w:numFmt w:val="bullet"/>
+      <w:lvlText w:val=""/>
+      <w:lvlJc w:val="left"/>
+      <w:pPr>
+        <w:ind w:left="3600" w:hanging="360"/>
+      </w:pPr>
+      <w:rPr>
+        <w:rFonts w:ascii="Symbol" w:hAnsi="Symbol" w:hint="default"/>
+      </w:rPr>
+    </w:lvl>
+    <w:lvl w:ilvl="4" w:tplc="40090003" w:tentative="1">
+      <w:start w:val="1"/>
+      <w:numFmt w:val="bullet"/>
+      <w:lvlText w:val="o"/>
+      <w:lvlJc w:val="left"/>
+      <w:pPr>
+        <w:ind w:left="4320" w:hanging="360"/>
+      </w:pPr>
+      <w:rPr>
+        <w:rFonts w:ascii="Courier New" w:hAnsi="Courier New" w:cs="Courier New" w:hint="default"/>
+      </w:rPr>
+    </w:lvl>
+    <w:lvl w:ilvl="5" w:tplc="40090005" w:tentative="1">
+      <w:start w:val="1"/>
+      <w:numFmt w:val="bullet"/>
+      <w:lvlText w:val=""/>
+      <w:lvlJc w:val="left"/>
+      <w:pPr>
+        <w:ind w:left="5040" w:hanging="360"/>
+      </w:pPr>
+      <w:rPr>
+        <w:rFonts w:ascii="Wingdings" w:hAnsi="Wingdings" w:hint="default"/>
+      </w:rPr>
+    </w:lvl>
+    <w:lvl w:ilvl="6" w:tplc="40090001" w:tentative="1">
+      <w:start w:val="1"/>
+      <w:numFmt w:val="bullet"/>
+      <w:lvlText w:val=""/>
+      <w:lvlJc w:val="left"/>
+      <w:pPr>
+        <w:ind w:left="5760" w:hanging="360"/>
+      </w:pPr>
+      <w:rPr>
+        <w:rFonts w:ascii="Symbol" w:hAnsi="Symbol" w:hint="default"/>
+      </w:rPr>
+    </w:lvl>
+    <w:lvl w:ilvl="7" w:tplc="40090003" w:tentative="1">
+      <w:start w:val="1"/>
+      <w:numFmt w:val="bullet"/>
+      <w:lvlText w:val="o"/>
+      <w:lvlJc w:val="left"/>
+      <w:pPr>
+        <w:ind w:left="6480" w:hanging="360"/>
+      </w:pPr>
+      <w:rPr>
+        <w:rFonts w:ascii="Courier New" w:hAnsi="Courier New" w:cs="Courier New" w:hint="default"/>
+      </w:rPr>
+    </w:lvl>
+    <w:lvl w:ilvl="8" w:tplc="40090005" w:tentative="1">
+      <w:start w:val="1"/>
+      <w:numFmt w:val="bullet"/>
+      <w:lvlText w:val=""/>
+      <w:lvlJc w:val="left"/>
+      <w:pPr>
+        <w:ind w:left="7200" w:hanging="360"/>
+      </w:pPr>
+      <w:rPr>
+        <w:rFonts w:ascii="Wingdings" w:hAnsi="Wingdings" w:hint="default"/>
+      </w:rPr>
+    </w:lvl>
+  </w:abstractNum>
+  <w:abstractNum w:abstractNumId="7" w15:restartNumberingAfterBreak="0">
     <w:nsid w:val="23650690"/>
     <w:multiLevelType w:val="hybridMultilevel"/>
     <w:tmpl w:val="CE8A446E"/>
@@ -4186,7 +5919,210 @@
       </w:pPr>
     </w:lvl>
   </w:abstractNum>
-  <w:abstractNum w:abstractNumId="4" w15:restartNumberingAfterBreak="0">
+  <w:abstractNum w:abstractNumId="8" w15:restartNumberingAfterBreak="0">
+    <w:nsid w:val="32AA7095"/>
+    <w:multiLevelType w:val="hybridMultilevel"/>
+    <w:tmpl w:val="8AE2A060"/>
+    <w:lvl w:ilvl="0" w:tplc="4009000F">
+      <w:start w:val="1"/>
+      <w:numFmt w:val="decimal"/>
+      <w:lvlText w:val="%1."/>
+      <w:lvlJc w:val="left"/>
+      <w:pPr>
+        <w:ind w:left="720" w:hanging="360"/>
+      </w:pPr>
+    </w:lvl>
+    <w:lvl w:ilvl="1" w:tplc="40090019" w:tentative="1">
+      <w:start w:val="1"/>
+      <w:numFmt w:val="lowerLetter"/>
+      <w:lvlText w:val="%2."/>
+      <w:lvlJc w:val="left"/>
+      <w:pPr>
+        <w:ind w:left="1440" w:hanging="360"/>
+      </w:pPr>
+    </w:lvl>
+    <w:lvl w:ilvl="2" w:tplc="4009001B" w:tentative="1">
+      <w:start w:val="1"/>
+      <w:numFmt w:val="lowerRoman"/>
+      <w:lvlText w:val="%3."/>
+      <w:lvlJc w:val="right"/>
+      <w:pPr>
+        <w:ind w:left="2160" w:hanging="180"/>
+      </w:pPr>
+    </w:lvl>
+    <w:lvl w:ilvl="3" w:tplc="4009000F" w:tentative="1">
+      <w:start w:val="1"/>
+      <w:numFmt w:val="decimal"/>
+      <w:lvlText w:val="%4."/>
+      <w:lvlJc w:val="left"/>
+      <w:pPr>
+        <w:ind w:left="2880" w:hanging="360"/>
+      </w:pPr>
+    </w:lvl>
+    <w:lvl w:ilvl="4" w:tplc="40090019" w:tentative="1">
+      <w:start w:val="1"/>
+      <w:numFmt w:val="lowerLetter"/>
+      <w:lvlText w:val="%5."/>
+      <w:lvlJc w:val="left"/>
+      <w:pPr>
+        <w:ind w:left="3600" w:hanging="360"/>
+      </w:pPr>
+    </w:lvl>
+    <w:lvl w:ilvl="5" w:tplc="4009001B" w:tentative="1">
+      <w:start w:val="1"/>
+      <w:numFmt w:val="lowerRoman"/>
+      <w:lvlText w:val="%6."/>
+      <w:lvlJc w:val="right"/>
+      <w:pPr>
+        <w:ind w:left="4320" w:hanging="180"/>
+      </w:pPr>
+    </w:lvl>
+    <w:lvl w:ilvl="6" w:tplc="4009000F" w:tentative="1">
+      <w:start w:val="1"/>
+      <w:numFmt w:val="decimal"/>
+      <w:lvlText w:val="%7."/>
+      <w:lvlJc w:val="left"/>
+      <w:pPr>
+        <w:ind w:left="5040" w:hanging="360"/>
+      </w:pPr>
+    </w:lvl>
+    <w:lvl w:ilvl="7" w:tplc="40090019" w:tentative="1">
+      <w:start w:val="1"/>
+      <w:numFmt w:val="lowerLetter"/>
+      <w:lvlText w:val="%8."/>
+      <w:lvlJc w:val="left"/>
+      <w:pPr>
+        <w:ind w:left="5760" w:hanging="360"/>
+      </w:pPr>
+    </w:lvl>
+    <w:lvl w:ilvl="8" w:tplc="4009001B" w:tentative="1">
+      <w:start w:val="1"/>
+      <w:numFmt w:val="lowerRoman"/>
+      <w:lvlText w:val="%9."/>
+      <w:lvlJc w:val="right"/>
+      <w:pPr>
+        <w:ind w:left="6480" w:hanging="180"/>
+      </w:pPr>
+    </w:lvl>
+  </w:abstractNum>
+  <w:abstractNum w:abstractNumId="9" w15:restartNumberingAfterBreak="0">
+    <w:nsid w:val="342944CE"/>
+    <w:multiLevelType w:val="multilevel"/>
+    <w:tmpl w:val="C9E850E8"/>
+    <w:lvl w:ilvl="0">
+      <w:start w:val="1"/>
+      <w:numFmt w:val="decimal"/>
+      <w:lvlText w:val="%1."/>
+      <w:lvlJc w:val="left"/>
+      <w:pPr>
+        <w:tabs>
+          <w:tab w:val="num" w:pos="720"/>
+        </w:tabs>
+        <w:ind w:left="720" w:hanging="360"/>
+      </w:pPr>
+    </w:lvl>
+    <w:lvl w:ilvl="1">
+      <w:start w:val="1"/>
+      <w:numFmt w:val="bullet"/>
+      <w:lvlText w:val=""/>
+      <w:lvlJc w:val="left"/>
+      <w:pPr>
+        <w:tabs>
+          <w:tab w:val="num" w:pos="1440"/>
+        </w:tabs>
+        <w:ind w:left="1440" w:hanging="360"/>
+      </w:pPr>
+      <w:rPr>
+        <w:rFonts w:ascii="Symbol" w:hAnsi="Symbol" w:hint="default"/>
+        <w:sz w:val="20"/>
+      </w:rPr>
+    </w:lvl>
+    <w:lvl w:ilvl="2" w:tentative="1">
+      <w:start w:val="1"/>
+      <w:numFmt w:val="decimal"/>
+      <w:lvlText w:val="%3."/>
+      <w:lvlJc w:val="left"/>
+      <w:pPr>
+        <w:tabs>
+          <w:tab w:val="num" w:pos="2160"/>
+        </w:tabs>
+        <w:ind w:left="2160" w:hanging="360"/>
+      </w:pPr>
+    </w:lvl>
+    <w:lvl w:ilvl="3" w:tentative="1">
+      <w:start w:val="1"/>
+      <w:numFmt w:val="decimal"/>
+      <w:lvlText w:val="%4."/>
+      <w:lvlJc w:val="left"/>
+      <w:pPr>
+        <w:tabs>
+          <w:tab w:val="num" w:pos="2880"/>
+        </w:tabs>
+        <w:ind w:left="2880" w:hanging="360"/>
+      </w:pPr>
+    </w:lvl>
+    <w:lvl w:ilvl="4" w:tentative="1">
+      <w:start w:val="1"/>
+      <w:numFmt w:val="decimal"/>
+      <w:lvlText w:val="%5."/>
+      <w:lvlJc w:val="left"/>
+      <w:pPr>
+        <w:tabs>
+          <w:tab w:val="num" w:pos="3600"/>
+        </w:tabs>
+        <w:ind w:left="3600" w:hanging="360"/>
+      </w:pPr>
+    </w:lvl>
+    <w:lvl w:ilvl="5" w:tentative="1">
+      <w:start w:val="1"/>
+      <w:numFmt w:val="decimal"/>
+      <w:lvlText w:val="%6."/>
+      <w:lvlJc w:val="left"/>
+      <w:pPr>
+        <w:tabs>
+          <w:tab w:val="num" w:pos="4320"/>
+        </w:tabs>
+        <w:ind w:left="4320" w:hanging="360"/>
+      </w:pPr>
+    </w:lvl>
+    <w:lvl w:ilvl="6" w:tentative="1">
+      <w:start w:val="1"/>
+      <w:numFmt w:val="decimal"/>
+      <w:lvlText w:val="%7."/>
+      <w:lvlJc w:val="left"/>
+      <w:pPr>
+        <w:tabs>
+          <w:tab w:val="num" w:pos="5040"/>
+        </w:tabs>
+        <w:ind w:left="5040" w:hanging="360"/>
+      </w:pPr>
+    </w:lvl>
+    <w:lvl w:ilvl="7" w:tentative="1">
+      <w:start w:val="1"/>
+      <w:numFmt w:val="decimal"/>
+      <w:lvlText w:val="%8."/>
+      <w:lvlJc w:val="left"/>
+      <w:pPr>
+        <w:tabs>
+          <w:tab w:val="num" w:pos="5760"/>
+        </w:tabs>
+        <w:ind w:left="5760" w:hanging="360"/>
+      </w:pPr>
+    </w:lvl>
+    <w:lvl w:ilvl="8" w:tentative="1">
+      <w:start w:val="1"/>
+      <w:numFmt w:val="decimal"/>
+      <w:lvlText w:val="%9."/>
+      <w:lvlJc w:val="left"/>
+      <w:pPr>
+        <w:tabs>
+          <w:tab w:val="num" w:pos="6480"/>
+        </w:tabs>
+        <w:ind w:left="6480" w:hanging="360"/>
+      </w:pPr>
+    </w:lvl>
+  </w:abstractNum>
+  <w:abstractNum w:abstractNumId="10" w15:restartNumberingAfterBreak="0">
     <w:nsid w:val="37003DFB"/>
     <w:multiLevelType w:val="multilevel"/>
     <w:tmpl w:val="0C4E4866"/>
@@ -4299,7 +6235,179 @@
       </w:rPr>
     </w:lvl>
   </w:abstractNum>
-  <w:abstractNum w:abstractNumId="5" w15:restartNumberingAfterBreak="0">
+  <w:abstractNum w:abstractNumId="11" w15:restartNumberingAfterBreak="0">
+    <w:nsid w:val="3CBC3CB9"/>
+    <w:multiLevelType w:val="hybridMultilevel"/>
+    <w:tmpl w:val="7E889526"/>
+    <w:lvl w:ilvl="0" w:tplc="4009000F">
+      <w:start w:val="1"/>
+      <w:numFmt w:val="decimal"/>
+      <w:lvlText w:val="%1."/>
+      <w:lvlJc w:val="left"/>
+      <w:pPr>
+        <w:ind w:left="720" w:hanging="360"/>
+      </w:pPr>
+    </w:lvl>
+    <w:lvl w:ilvl="1" w:tplc="40090019">
+      <w:start w:val="1"/>
+      <w:numFmt w:val="lowerLetter"/>
+      <w:lvlText w:val="%2."/>
+      <w:lvlJc w:val="left"/>
+      <w:pPr>
+        <w:ind w:left="1440" w:hanging="360"/>
+      </w:pPr>
+    </w:lvl>
+    <w:lvl w:ilvl="2" w:tplc="4009001B" w:tentative="1">
+      <w:start w:val="1"/>
+      <w:numFmt w:val="lowerRoman"/>
+      <w:lvlText w:val="%3."/>
+      <w:lvlJc w:val="right"/>
+      <w:pPr>
+        <w:ind w:left="2160" w:hanging="180"/>
+      </w:pPr>
+    </w:lvl>
+    <w:lvl w:ilvl="3" w:tplc="4009000F" w:tentative="1">
+      <w:start w:val="1"/>
+      <w:numFmt w:val="decimal"/>
+      <w:lvlText w:val="%4."/>
+      <w:lvlJc w:val="left"/>
+      <w:pPr>
+        <w:ind w:left="2880" w:hanging="360"/>
+      </w:pPr>
+    </w:lvl>
+    <w:lvl w:ilvl="4" w:tplc="40090019" w:tentative="1">
+      <w:start w:val="1"/>
+      <w:numFmt w:val="lowerLetter"/>
+      <w:lvlText w:val="%5."/>
+      <w:lvlJc w:val="left"/>
+      <w:pPr>
+        <w:ind w:left="3600" w:hanging="360"/>
+      </w:pPr>
+    </w:lvl>
+    <w:lvl w:ilvl="5" w:tplc="4009001B" w:tentative="1">
+      <w:start w:val="1"/>
+      <w:numFmt w:val="lowerRoman"/>
+      <w:lvlText w:val="%6."/>
+      <w:lvlJc w:val="right"/>
+      <w:pPr>
+        <w:ind w:left="4320" w:hanging="180"/>
+      </w:pPr>
+    </w:lvl>
+    <w:lvl w:ilvl="6" w:tplc="4009000F" w:tentative="1">
+      <w:start w:val="1"/>
+      <w:numFmt w:val="decimal"/>
+      <w:lvlText w:val="%7."/>
+      <w:lvlJc w:val="left"/>
+      <w:pPr>
+        <w:ind w:left="5040" w:hanging="360"/>
+      </w:pPr>
+    </w:lvl>
+    <w:lvl w:ilvl="7" w:tplc="40090019" w:tentative="1">
+      <w:start w:val="1"/>
+      <w:numFmt w:val="lowerLetter"/>
+      <w:lvlText w:val="%8."/>
+      <w:lvlJc w:val="left"/>
+      <w:pPr>
+        <w:ind w:left="5760" w:hanging="360"/>
+      </w:pPr>
+    </w:lvl>
+    <w:lvl w:ilvl="8" w:tplc="4009001B" w:tentative="1">
+      <w:start w:val="1"/>
+      <w:numFmt w:val="lowerRoman"/>
+      <w:lvlText w:val="%9."/>
+      <w:lvlJc w:val="right"/>
+      <w:pPr>
+        <w:ind w:left="6480" w:hanging="180"/>
+      </w:pPr>
+    </w:lvl>
+  </w:abstractNum>
+  <w:abstractNum w:abstractNumId="12" w15:restartNumberingAfterBreak="0">
+    <w:nsid w:val="40A955F4"/>
+    <w:multiLevelType w:val="hybridMultilevel"/>
+    <w:tmpl w:val="57163A7C"/>
+    <w:lvl w:ilvl="0" w:tplc="4009000F">
+      <w:start w:val="1"/>
+      <w:numFmt w:val="decimal"/>
+      <w:lvlText w:val="%1."/>
+      <w:lvlJc w:val="left"/>
+      <w:pPr>
+        <w:ind w:left="720" w:hanging="360"/>
+      </w:pPr>
+    </w:lvl>
+    <w:lvl w:ilvl="1" w:tplc="40090019" w:tentative="1">
+      <w:start w:val="1"/>
+      <w:numFmt w:val="lowerLetter"/>
+      <w:lvlText w:val="%2."/>
+      <w:lvlJc w:val="left"/>
+      <w:pPr>
+        <w:ind w:left="1440" w:hanging="360"/>
+      </w:pPr>
+    </w:lvl>
+    <w:lvl w:ilvl="2" w:tplc="4009001B" w:tentative="1">
+      <w:start w:val="1"/>
+      <w:numFmt w:val="lowerRoman"/>
+      <w:lvlText w:val="%3."/>
+      <w:lvlJc w:val="right"/>
+      <w:pPr>
+        <w:ind w:left="2160" w:hanging="180"/>
+      </w:pPr>
+    </w:lvl>
+    <w:lvl w:ilvl="3" w:tplc="4009000F" w:tentative="1">
+      <w:start w:val="1"/>
+      <w:numFmt w:val="decimal"/>
+      <w:lvlText w:val="%4."/>
+      <w:lvlJc w:val="left"/>
+      <w:pPr>
+        <w:ind w:left="2880" w:hanging="360"/>
+      </w:pPr>
+    </w:lvl>
+    <w:lvl w:ilvl="4" w:tplc="40090019" w:tentative="1">
+      <w:start w:val="1"/>
+      <w:numFmt w:val="lowerLetter"/>
+      <w:lvlText w:val="%5."/>
+      <w:lvlJc w:val="left"/>
+      <w:pPr>
+        <w:ind w:left="3600" w:hanging="360"/>
+      </w:pPr>
+    </w:lvl>
+    <w:lvl w:ilvl="5" w:tplc="4009001B" w:tentative="1">
+      <w:start w:val="1"/>
+      <w:numFmt w:val="lowerRoman"/>
+      <w:lvlText w:val="%6."/>
+      <w:lvlJc w:val="right"/>
+      <w:pPr>
+        <w:ind w:left="4320" w:hanging="180"/>
+      </w:pPr>
+    </w:lvl>
+    <w:lvl w:ilvl="6" w:tplc="4009000F" w:tentative="1">
+      <w:start w:val="1"/>
+      <w:numFmt w:val="decimal"/>
+      <w:lvlText w:val="%7."/>
+      <w:lvlJc w:val="left"/>
+      <w:pPr>
+        <w:ind w:left="5040" w:hanging="360"/>
+      </w:pPr>
+    </w:lvl>
+    <w:lvl w:ilvl="7" w:tplc="40090019" w:tentative="1">
+      <w:start w:val="1"/>
+      <w:numFmt w:val="lowerLetter"/>
+      <w:lvlText w:val="%8."/>
+      <w:lvlJc w:val="left"/>
+      <w:pPr>
+        <w:ind w:left="5760" w:hanging="360"/>
+      </w:pPr>
+    </w:lvl>
+    <w:lvl w:ilvl="8" w:tplc="4009001B" w:tentative="1">
+      <w:start w:val="1"/>
+      <w:numFmt w:val="lowerRoman"/>
+      <w:lvlText w:val="%9."/>
+      <w:lvlJc w:val="right"/>
+      <w:pPr>
+        <w:ind w:left="6480" w:hanging="180"/>
+      </w:pPr>
+    </w:lvl>
+  </w:abstractNum>
+  <w:abstractNum w:abstractNumId="13" w15:restartNumberingAfterBreak="0">
     <w:nsid w:val="433D3E86"/>
     <w:multiLevelType w:val="hybridMultilevel"/>
     <w:tmpl w:val="42FE8852"/>
@@ -4385,7 +6493,7 @@
       </w:pPr>
     </w:lvl>
   </w:abstractNum>
-  <w:abstractNum w:abstractNumId="6" w15:restartNumberingAfterBreak="0">
+  <w:abstractNum w:abstractNumId="14" w15:restartNumberingAfterBreak="0">
     <w:nsid w:val="502B50DC"/>
     <w:multiLevelType w:val="hybridMultilevel"/>
     <w:tmpl w:val="ACD610A0"/>
@@ -4471,7 +6579,7 @@
       </w:pPr>
     </w:lvl>
   </w:abstractNum>
-  <w:abstractNum w:abstractNumId="7" w15:restartNumberingAfterBreak="0">
+  <w:abstractNum w:abstractNumId="15" w15:restartNumberingAfterBreak="0">
     <w:nsid w:val="52F01897"/>
     <w:multiLevelType w:val="hybridMultilevel"/>
     <w:tmpl w:val="00ECBDAA"/>
@@ -4557,7 +6665,156 @@
       </w:pPr>
     </w:lvl>
   </w:abstractNum>
-  <w:abstractNum w:abstractNumId="8" w15:restartNumberingAfterBreak="0">
+  <w:abstractNum w:abstractNumId="16" w15:restartNumberingAfterBreak="0">
+    <w:nsid w:val="5DC355F2"/>
+    <w:multiLevelType w:val="multilevel"/>
+    <w:tmpl w:val="E89891B4"/>
+    <w:lvl w:ilvl="0">
+      <w:start w:val="1"/>
+      <w:numFmt w:val="bullet"/>
+      <w:lvlText w:val=""/>
+      <w:lvlJc w:val="left"/>
+      <w:pPr>
+        <w:tabs>
+          <w:tab w:val="num" w:pos="720"/>
+        </w:tabs>
+        <w:ind w:left="720" w:hanging="360"/>
+      </w:pPr>
+      <w:rPr>
+        <w:rFonts w:ascii="Symbol" w:hAnsi="Symbol" w:hint="default"/>
+        <w:sz w:val="20"/>
+      </w:rPr>
+    </w:lvl>
+    <w:lvl w:ilvl="1" w:tentative="1">
+      <w:start w:val="1"/>
+      <w:numFmt w:val="bullet"/>
+      <w:lvlText w:val=""/>
+      <w:lvlJc w:val="left"/>
+      <w:pPr>
+        <w:tabs>
+          <w:tab w:val="num" w:pos="1440"/>
+        </w:tabs>
+        <w:ind w:left="1440" w:hanging="360"/>
+      </w:pPr>
+      <w:rPr>
+        <w:rFonts w:ascii="Symbol" w:hAnsi="Symbol" w:hint="default"/>
+        <w:sz w:val="20"/>
+      </w:rPr>
+    </w:lvl>
+    <w:lvl w:ilvl="2" w:tentative="1">
+      <w:start w:val="1"/>
+      <w:numFmt w:val="bullet"/>
+      <w:lvlText w:val=""/>
+      <w:lvlJc w:val="left"/>
+      <w:pPr>
+        <w:tabs>
+          <w:tab w:val="num" w:pos="2160"/>
+        </w:tabs>
+        <w:ind w:left="2160" w:hanging="360"/>
+      </w:pPr>
+      <w:rPr>
+        <w:rFonts w:ascii="Symbol" w:hAnsi="Symbol" w:hint="default"/>
+        <w:sz w:val="20"/>
+      </w:rPr>
+    </w:lvl>
+    <w:lvl w:ilvl="3" w:tentative="1">
+      <w:start w:val="1"/>
+      <w:numFmt w:val="bullet"/>
+      <w:lvlText w:val=""/>
+      <w:lvlJc w:val="left"/>
+      <w:pPr>
+        <w:tabs>
+          <w:tab w:val="num" w:pos="2880"/>
+        </w:tabs>
+        <w:ind w:left="2880" w:hanging="360"/>
+      </w:pPr>
+      <w:rPr>
+        <w:rFonts w:ascii="Symbol" w:hAnsi="Symbol" w:hint="default"/>
+        <w:sz w:val="20"/>
+      </w:rPr>
+    </w:lvl>
+    <w:lvl w:ilvl="4" w:tentative="1">
+      <w:start w:val="1"/>
+      <w:numFmt w:val="bullet"/>
+      <w:lvlText w:val=""/>
+      <w:lvlJc w:val="left"/>
+      <w:pPr>
+        <w:tabs>
+          <w:tab w:val="num" w:pos="3600"/>
+        </w:tabs>
+        <w:ind w:left="3600" w:hanging="360"/>
+      </w:pPr>
+      <w:rPr>
+        <w:rFonts w:ascii="Symbol" w:hAnsi="Symbol" w:hint="default"/>
+        <w:sz w:val="20"/>
+      </w:rPr>
+    </w:lvl>
+    <w:lvl w:ilvl="5" w:tentative="1">
+      <w:start w:val="1"/>
+      <w:numFmt w:val="bullet"/>
+      <w:lvlText w:val=""/>
+      <w:lvlJc w:val="left"/>
+      <w:pPr>
+        <w:tabs>
+          <w:tab w:val="num" w:pos="4320"/>
+        </w:tabs>
+        <w:ind w:left="4320" w:hanging="360"/>
+      </w:pPr>
+      <w:rPr>
+        <w:rFonts w:ascii="Symbol" w:hAnsi="Symbol" w:hint="default"/>
+        <w:sz w:val="20"/>
+      </w:rPr>
+    </w:lvl>
+    <w:lvl w:ilvl="6" w:tentative="1">
+      <w:start w:val="1"/>
+      <w:numFmt w:val="bullet"/>
+      <w:lvlText w:val=""/>
+      <w:lvlJc w:val="left"/>
+      <w:pPr>
+        <w:tabs>
+          <w:tab w:val="num" w:pos="5040"/>
+        </w:tabs>
+        <w:ind w:left="5040" w:hanging="360"/>
+      </w:pPr>
+      <w:rPr>
+        <w:rFonts w:ascii="Symbol" w:hAnsi="Symbol" w:hint="default"/>
+        <w:sz w:val="20"/>
+      </w:rPr>
+    </w:lvl>
+    <w:lvl w:ilvl="7" w:tentative="1">
+      <w:start w:val="1"/>
+      <w:numFmt w:val="bullet"/>
+      <w:lvlText w:val=""/>
+      <w:lvlJc w:val="left"/>
+      <w:pPr>
+        <w:tabs>
+          <w:tab w:val="num" w:pos="5760"/>
+        </w:tabs>
+        <w:ind w:left="5760" w:hanging="360"/>
+      </w:pPr>
+      <w:rPr>
+        <w:rFonts w:ascii="Symbol" w:hAnsi="Symbol" w:hint="default"/>
+        <w:sz w:val="20"/>
+      </w:rPr>
+    </w:lvl>
+    <w:lvl w:ilvl="8" w:tentative="1">
+      <w:start w:val="1"/>
+      <w:numFmt w:val="bullet"/>
+      <w:lvlText w:val=""/>
+      <w:lvlJc w:val="left"/>
+      <w:pPr>
+        <w:tabs>
+          <w:tab w:val="num" w:pos="6480"/>
+        </w:tabs>
+        <w:ind w:left="6480" w:hanging="360"/>
+      </w:pPr>
+      <w:rPr>
+        <w:rFonts w:ascii="Symbol" w:hAnsi="Symbol" w:hint="default"/>
+        <w:sz w:val="20"/>
+      </w:rPr>
+    </w:lvl>
+  </w:abstractNum>
+  <w:abstractNum w:abstractNumId="17" w15:restartNumberingAfterBreak="0">
     <w:nsid w:val="5FA2055C"/>
     <w:multiLevelType w:val="hybridMultilevel"/>
     <w:tmpl w:val="42BA5F7C"/>
@@ -4643,7 +6900,296 @@
       </w:pPr>
     </w:lvl>
   </w:abstractNum>
-  <w:abstractNum w:abstractNumId="9" w15:restartNumberingAfterBreak="0">
+  <w:abstractNum w:abstractNumId="18" w15:restartNumberingAfterBreak="0">
+    <w:nsid w:val="5FB74975"/>
+    <w:multiLevelType w:val="hybridMultilevel"/>
+    <w:tmpl w:val="A5726EEC"/>
+    <w:lvl w:ilvl="0" w:tplc="4009000F">
+      <w:start w:val="1"/>
+      <w:numFmt w:val="decimal"/>
+      <w:lvlText w:val="%1."/>
+      <w:lvlJc w:val="left"/>
+      <w:pPr>
+        <w:ind w:left="720" w:hanging="360"/>
+      </w:pPr>
+    </w:lvl>
+    <w:lvl w:ilvl="1" w:tplc="40090019" w:tentative="1">
+      <w:start w:val="1"/>
+      <w:numFmt w:val="lowerLetter"/>
+      <w:lvlText w:val="%2."/>
+      <w:lvlJc w:val="left"/>
+      <w:pPr>
+        <w:ind w:left="1440" w:hanging="360"/>
+      </w:pPr>
+    </w:lvl>
+    <w:lvl w:ilvl="2" w:tplc="4009001B" w:tentative="1">
+      <w:start w:val="1"/>
+      <w:numFmt w:val="lowerRoman"/>
+      <w:lvlText w:val="%3."/>
+      <w:lvlJc w:val="right"/>
+      <w:pPr>
+        <w:ind w:left="2160" w:hanging="180"/>
+      </w:pPr>
+    </w:lvl>
+    <w:lvl w:ilvl="3" w:tplc="4009000F" w:tentative="1">
+      <w:start w:val="1"/>
+      <w:numFmt w:val="decimal"/>
+      <w:lvlText w:val="%4."/>
+      <w:lvlJc w:val="left"/>
+      <w:pPr>
+        <w:ind w:left="2880" w:hanging="360"/>
+      </w:pPr>
+    </w:lvl>
+    <w:lvl w:ilvl="4" w:tplc="40090019" w:tentative="1">
+      <w:start w:val="1"/>
+      <w:numFmt w:val="lowerLetter"/>
+      <w:lvlText w:val="%5."/>
+      <w:lvlJc w:val="left"/>
+      <w:pPr>
+        <w:ind w:left="3600" w:hanging="360"/>
+      </w:pPr>
+    </w:lvl>
+    <w:lvl w:ilvl="5" w:tplc="4009001B" w:tentative="1">
+      <w:start w:val="1"/>
+      <w:numFmt w:val="lowerRoman"/>
+      <w:lvlText w:val="%6."/>
+      <w:lvlJc w:val="right"/>
+      <w:pPr>
+        <w:ind w:left="4320" w:hanging="180"/>
+      </w:pPr>
+    </w:lvl>
+    <w:lvl w:ilvl="6" w:tplc="4009000F" w:tentative="1">
+      <w:start w:val="1"/>
+      <w:numFmt w:val="decimal"/>
+      <w:lvlText w:val="%7."/>
+      <w:lvlJc w:val="left"/>
+      <w:pPr>
+        <w:ind w:left="5040" w:hanging="360"/>
+      </w:pPr>
+    </w:lvl>
+    <w:lvl w:ilvl="7" w:tplc="40090019" w:tentative="1">
+      <w:start w:val="1"/>
+      <w:numFmt w:val="lowerLetter"/>
+      <w:lvlText w:val="%8."/>
+      <w:lvlJc w:val="left"/>
+      <w:pPr>
+        <w:ind w:left="5760" w:hanging="360"/>
+      </w:pPr>
+    </w:lvl>
+    <w:lvl w:ilvl="8" w:tplc="4009001B" w:tentative="1">
+      <w:start w:val="1"/>
+      <w:numFmt w:val="lowerRoman"/>
+      <w:lvlText w:val="%9."/>
+      <w:lvlJc w:val="right"/>
+      <w:pPr>
+        <w:ind w:left="6480" w:hanging="180"/>
+      </w:pPr>
+    </w:lvl>
+  </w:abstractNum>
+  <w:abstractNum w:abstractNumId="19" w15:restartNumberingAfterBreak="0">
+    <w:nsid w:val="67480C08"/>
+    <w:multiLevelType w:val="hybridMultilevel"/>
+    <w:tmpl w:val="73029020"/>
+    <w:lvl w:ilvl="0" w:tplc="4009000F">
+      <w:start w:val="1"/>
+      <w:numFmt w:val="decimal"/>
+      <w:lvlText w:val="%1."/>
+      <w:lvlJc w:val="left"/>
+      <w:pPr>
+        <w:ind w:left="720" w:hanging="360"/>
+      </w:pPr>
+    </w:lvl>
+    <w:lvl w:ilvl="1" w:tplc="40090019" w:tentative="1">
+      <w:start w:val="1"/>
+      <w:numFmt w:val="lowerLetter"/>
+      <w:lvlText w:val="%2."/>
+      <w:lvlJc w:val="left"/>
+      <w:pPr>
+        <w:ind w:left="1440" w:hanging="360"/>
+      </w:pPr>
+    </w:lvl>
+    <w:lvl w:ilvl="2" w:tplc="4009001B" w:tentative="1">
+      <w:start w:val="1"/>
+      <w:numFmt w:val="lowerRoman"/>
+      <w:lvlText w:val="%3."/>
+      <w:lvlJc w:val="right"/>
+      <w:pPr>
+        <w:ind w:left="2160" w:hanging="180"/>
+      </w:pPr>
+    </w:lvl>
+    <w:lvl w:ilvl="3" w:tplc="4009000F" w:tentative="1">
+      <w:start w:val="1"/>
+      <w:numFmt w:val="decimal"/>
+      <w:lvlText w:val="%4."/>
+      <w:lvlJc w:val="left"/>
+      <w:pPr>
+        <w:ind w:left="2880" w:hanging="360"/>
+      </w:pPr>
+    </w:lvl>
+    <w:lvl w:ilvl="4" w:tplc="40090019" w:tentative="1">
+      <w:start w:val="1"/>
+      <w:numFmt w:val="lowerLetter"/>
+      <w:lvlText w:val="%5."/>
+      <w:lvlJc w:val="left"/>
+      <w:pPr>
+        <w:ind w:left="3600" w:hanging="360"/>
+      </w:pPr>
+    </w:lvl>
+    <w:lvl w:ilvl="5" w:tplc="4009001B" w:tentative="1">
+      <w:start w:val="1"/>
+      <w:numFmt w:val="lowerRoman"/>
+      <w:lvlText w:val="%6."/>
+      <w:lvlJc w:val="right"/>
+      <w:pPr>
+        <w:ind w:left="4320" w:hanging="180"/>
+      </w:pPr>
+    </w:lvl>
+    <w:lvl w:ilvl="6" w:tplc="4009000F" w:tentative="1">
+      <w:start w:val="1"/>
+      <w:numFmt w:val="decimal"/>
+      <w:lvlText w:val="%7."/>
+      <w:lvlJc w:val="left"/>
+      <w:pPr>
+        <w:ind w:left="5040" w:hanging="360"/>
+      </w:pPr>
+    </w:lvl>
+    <w:lvl w:ilvl="7" w:tplc="40090019" w:tentative="1">
+      <w:start w:val="1"/>
+      <w:numFmt w:val="lowerLetter"/>
+      <w:lvlText w:val="%8."/>
+      <w:lvlJc w:val="left"/>
+      <w:pPr>
+        <w:ind w:left="5760" w:hanging="360"/>
+      </w:pPr>
+    </w:lvl>
+    <w:lvl w:ilvl="8" w:tplc="4009001B" w:tentative="1">
+      <w:start w:val="1"/>
+      <w:numFmt w:val="lowerRoman"/>
+      <w:lvlText w:val="%9."/>
+      <w:lvlJc w:val="right"/>
+      <w:pPr>
+        <w:ind w:left="6480" w:hanging="180"/>
+      </w:pPr>
+    </w:lvl>
+  </w:abstractNum>
+  <w:abstractNum w:abstractNumId="20" w15:restartNumberingAfterBreak="0">
+    <w:nsid w:val="6DC328CE"/>
+    <w:multiLevelType w:val="multilevel"/>
+    <w:tmpl w:val="256CFFC2"/>
+    <w:lvl w:ilvl="0">
+      <w:start w:val="1"/>
+      <w:numFmt w:val="decimal"/>
+      <w:lvlText w:val="%1."/>
+      <w:lvlJc w:val="left"/>
+      <w:pPr>
+        <w:tabs>
+          <w:tab w:val="num" w:pos="720"/>
+        </w:tabs>
+        <w:ind w:left="720" w:hanging="360"/>
+      </w:pPr>
+    </w:lvl>
+    <w:lvl w:ilvl="1">
+      <w:start w:val="1"/>
+      <w:numFmt w:val="bullet"/>
+      <w:lvlText w:val=""/>
+      <w:lvlJc w:val="left"/>
+      <w:pPr>
+        <w:tabs>
+          <w:tab w:val="num" w:pos="1440"/>
+        </w:tabs>
+        <w:ind w:left="1440" w:hanging="360"/>
+      </w:pPr>
+      <w:rPr>
+        <w:rFonts w:ascii="Symbol" w:hAnsi="Symbol" w:hint="default"/>
+        <w:sz w:val="20"/>
+      </w:rPr>
+    </w:lvl>
+    <w:lvl w:ilvl="2" w:tentative="1">
+      <w:start w:val="1"/>
+      <w:numFmt w:val="decimal"/>
+      <w:lvlText w:val="%3."/>
+      <w:lvlJc w:val="left"/>
+      <w:pPr>
+        <w:tabs>
+          <w:tab w:val="num" w:pos="2160"/>
+        </w:tabs>
+        <w:ind w:left="2160" w:hanging="360"/>
+      </w:pPr>
+    </w:lvl>
+    <w:lvl w:ilvl="3" w:tentative="1">
+      <w:start w:val="1"/>
+      <w:numFmt w:val="decimal"/>
+      <w:lvlText w:val="%4."/>
+      <w:lvlJc w:val="left"/>
+      <w:pPr>
+        <w:tabs>
+          <w:tab w:val="num" w:pos="2880"/>
+        </w:tabs>
+        <w:ind w:left="2880" w:hanging="360"/>
+      </w:pPr>
+    </w:lvl>
+    <w:lvl w:ilvl="4" w:tentative="1">
+      <w:start w:val="1"/>
+      <w:numFmt w:val="decimal"/>
+      <w:lvlText w:val="%5."/>
+      <w:lvlJc w:val="left"/>
+      <w:pPr>
+        <w:tabs>
+          <w:tab w:val="num" w:pos="3600"/>
+        </w:tabs>
+        <w:ind w:left="3600" w:hanging="360"/>
+      </w:pPr>
+    </w:lvl>
+    <w:lvl w:ilvl="5" w:tentative="1">
+      <w:start w:val="1"/>
+      <w:numFmt w:val="decimal"/>
+      <w:lvlText w:val="%6."/>
+      <w:lvlJc w:val="left"/>
+      <w:pPr>
+        <w:tabs>
+          <w:tab w:val="num" w:pos="4320"/>
+        </w:tabs>
+        <w:ind w:left="4320" w:hanging="360"/>
+      </w:pPr>
+    </w:lvl>
+    <w:lvl w:ilvl="6" w:tentative="1">
+      <w:start w:val="1"/>
+      <w:numFmt w:val="decimal"/>
+      <w:lvlText w:val="%7."/>
+      <w:lvlJc w:val="left"/>
+      <w:pPr>
+        <w:tabs>
+          <w:tab w:val="num" w:pos="5040"/>
+        </w:tabs>
+        <w:ind w:left="5040" w:hanging="360"/>
+      </w:pPr>
+    </w:lvl>
+    <w:lvl w:ilvl="7" w:tentative="1">
+      <w:start w:val="1"/>
+      <w:numFmt w:val="decimal"/>
+      <w:lvlText w:val="%8."/>
+      <w:lvlJc w:val="left"/>
+      <w:pPr>
+        <w:tabs>
+          <w:tab w:val="num" w:pos="5760"/>
+        </w:tabs>
+        <w:ind w:left="5760" w:hanging="360"/>
+      </w:pPr>
+    </w:lvl>
+    <w:lvl w:ilvl="8" w:tentative="1">
+      <w:start w:val="1"/>
+      <w:numFmt w:val="decimal"/>
+      <w:lvlText w:val="%9."/>
+      <w:lvlJc w:val="left"/>
+      <w:pPr>
+        <w:tabs>
+          <w:tab w:val="num" w:pos="6480"/>
+        </w:tabs>
+        <w:ind w:left="6480" w:hanging="360"/>
+      </w:pPr>
+    </w:lvl>
+  </w:abstractNum>
+  <w:abstractNum w:abstractNumId="21" w15:restartNumberingAfterBreak="0">
     <w:nsid w:val="6E422115"/>
     <w:multiLevelType w:val="hybridMultilevel"/>
     <w:tmpl w:val="C2D4DD1A"/>
@@ -4729,7 +7275,7 @@
       </w:pPr>
     </w:lvl>
   </w:abstractNum>
-  <w:abstractNum w:abstractNumId="10" w15:restartNumberingAfterBreak="0">
+  <w:abstractNum w:abstractNumId="22" w15:restartNumberingAfterBreak="0">
     <w:nsid w:val="71301745"/>
     <w:multiLevelType w:val="hybridMultilevel"/>
     <w:tmpl w:val="CCFEAF66"/>
@@ -4815,7 +7361,120 @@
       </w:pPr>
     </w:lvl>
   </w:abstractNum>
-  <w:abstractNum w:abstractNumId="11" w15:restartNumberingAfterBreak="0">
+  <w:abstractNum w:abstractNumId="23" w15:restartNumberingAfterBreak="0">
+    <w:nsid w:val="72591345"/>
+    <w:multiLevelType w:val="hybridMultilevel"/>
+    <w:tmpl w:val="EA1CC3C2"/>
+    <w:lvl w:ilvl="0" w:tplc="40090001">
+      <w:start w:val="1"/>
+      <w:numFmt w:val="bullet"/>
+      <w:lvlText w:val=""/>
+      <w:lvlJc w:val="left"/>
+      <w:pPr>
+        <w:ind w:left="720" w:hanging="360"/>
+      </w:pPr>
+      <w:rPr>
+        <w:rFonts w:ascii="Symbol" w:hAnsi="Symbol" w:hint="default"/>
+      </w:rPr>
+    </w:lvl>
+    <w:lvl w:ilvl="1" w:tplc="40090003" w:tentative="1">
+      <w:start w:val="1"/>
+      <w:numFmt w:val="bullet"/>
+      <w:lvlText w:val="o"/>
+      <w:lvlJc w:val="left"/>
+      <w:pPr>
+        <w:ind w:left="1440" w:hanging="360"/>
+      </w:pPr>
+      <w:rPr>
+        <w:rFonts w:ascii="Courier New" w:hAnsi="Courier New" w:cs="Courier New" w:hint="default"/>
+      </w:rPr>
+    </w:lvl>
+    <w:lvl w:ilvl="2" w:tplc="40090005" w:tentative="1">
+      <w:start w:val="1"/>
+      <w:numFmt w:val="bullet"/>
+      <w:lvlText w:val=""/>
+      <w:lvlJc w:val="left"/>
+      <w:pPr>
+        <w:ind w:left="2160" w:hanging="360"/>
+      </w:pPr>
+      <w:rPr>
+        <w:rFonts w:ascii="Wingdings" w:hAnsi="Wingdings" w:hint="default"/>
+      </w:rPr>
+    </w:lvl>
+    <w:lvl w:ilvl="3" w:tplc="40090001" w:tentative="1">
+      <w:start w:val="1"/>
+      <w:numFmt w:val="bullet"/>
+      <w:lvlText w:val=""/>
+      <w:lvlJc w:val="left"/>
+      <w:pPr>
+        <w:ind w:left="2880" w:hanging="360"/>
+      </w:pPr>
+      <w:rPr>
+        <w:rFonts w:ascii="Symbol" w:hAnsi="Symbol" w:hint="default"/>
+      </w:rPr>
+    </w:lvl>
+    <w:lvl w:ilvl="4" w:tplc="40090003" w:tentative="1">
+      <w:start w:val="1"/>
+      <w:numFmt w:val="bullet"/>
+      <w:lvlText w:val="o"/>
+      <w:lvlJc w:val="left"/>
+      <w:pPr>
+        <w:ind w:left="3600" w:hanging="360"/>
+      </w:pPr>
+      <w:rPr>
+        <w:rFonts w:ascii="Courier New" w:hAnsi="Courier New" w:cs="Courier New" w:hint="default"/>
+      </w:rPr>
+    </w:lvl>
+    <w:lvl w:ilvl="5" w:tplc="40090005" w:tentative="1">
+      <w:start w:val="1"/>
+      <w:numFmt w:val="bullet"/>
+      <w:lvlText w:val=""/>
+      <w:lvlJc w:val="left"/>
+      <w:pPr>
+        <w:ind w:left="4320" w:hanging="360"/>
+      </w:pPr>
+      <w:rPr>
+        <w:rFonts w:ascii="Wingdings" w:hAnsi="Wingdings" w:hint="default"/>
+      </w:rPr>
+    </w:lvl>
+    <w:lvl w:ilvl="6" w:tplc="40090001" w:tentative="1">
+      <w:start w:val="1"/>
+      <w:numFmt w:val="bullet"/>
+      <w:lvlText w:val=""/>
+      <w:lvlJc w:val="left"/>
+      <w:pPr>
+        <w:ind w:left="5040" w:hanging="360"/>
+      </w:pPr>
+      <w:rPr>
+        <w:rFonts w:ascii="Symbol" w:hAnsi="Symbol" w:hint="default"/>
+      </w:rPr>
+    </w:lvl>
+    <w:lvl w:ilvl="7" w:tplc="40090003" w:tentative="1">
+      <w:start w:val="1"/>
+      <w:numFmt w:val="bullet"/>
+      <w:lvlText w:val="o"/>
+      <w:lvlJc w:val="left"/>
+      <w:pPr>
+        <w:ind w:left="5760" w:hanging="360"/>
+      </w:pPr>
+      <w:rPr>
+        <w:rFonts w:ascii="Courier New" w:hAnsi="Courier New" w:cs="Courier New" w:hint="default"/>
+      </w:rPr>
+    </w:lvl>
+    <w:lvl w:ilvl="8" w:tplc="40090005" w:tentative="1">
+      <w:start w:val="1"/>
+      <w:numFmt w:val="bullet"/>
+      <w:lvlText w:val=""/>
+      <w:lvlJc w:val="left"/>
+      <w:pPr>
+        <w:ind w:left="6480" w:hanging="360"/>
+      </w:pPr>
+      <w:rPr>
+        <w:rFonts w:ascii="Wingdings" w:hAnsi="Wingdings" w:hint="default"/>
+      </w:rPr>
+    </w:lvl>
+  </w:abstractNum>
+  <w:abstractNum w:abstractNumId="24" w15:restartNumberingAfterBreak="0">
     <w:nsid w:val="73CC1E62"/>
     <w:multiLevelType w:val="hybridMultilevel"/>
     <w:tmpl w:val="BA20E6B4"/>
@@ -4902,40 +7561,79 @@
     </w:lvl>
   </w:abstractNum>
   <w:num w:numId="1">
+    <w:abstractNumId w:val="10"/>
+  </w:num>
+  <w:num w:numId="2">
+    <w:abstractNumId w:val="21"/>
+  </w:num>
+  <w:num w:numId="3">
+    <w:abstractNumId w:val="15"/>
+  </w:num>
+  <w:num w:numId="4">
+    <w:abstractNumId w:val="22"/>
+  </w:num>
+  <w:num w:numId="5">
+    <w:abstractNumId w:val="14"/>
+  </w:num>
+  <w:num w:numId="6">
+    <w:abstractNumId w:val="1"/>
+  </w:num>
+  <w:num w:numId="7">
+    <w:abstractNumId w:val="17"/>
+  </w:num>
+  <w:num w:numId="8">
+    <w:abstractNumId w:val="13"/>
+  </w:num>
+  <w:num w:numId="9">
+    <w:abstractNumId w:val="7"/>
+  </w:num>
+  <w:num w:numId="10">
+    <w:abstractNumId w:val="3"/>
+  </w:num>
+  <w:num w:numId="11">
+    <w:abstractNumId w:val="24"/>
+  </w:num>
+  <w:num w:numId="12">
+    <w:abstractNumId w:val="5"/>
+  </w:num>
+  <w:num w:numId="13">
+    <w:abstractNumId w:val="20"/>
+  </w:num>
+  <w:num w:numId="14">
+    <w:abstractNumId w:val="11"/>
+  </w:num>
+  <w:num w:numId="15">
+    <w:abstractNumId w:val="19"/>
+  </w:num>
+  <w:num w:numId="16">
+    <w:abstractNumId w:val="8"/>
+  </w:num>
+  <w:num w:numId="17">
+    <w:abstractNumId w:val="0"/>
+  </w:num>
+  <w:num w:numId="18">
+    <w:abstractNumId w:val="18"/>
+  </w:num>
+  <w:num w:numId="19">
+    <w:abstractNumId w:val="2"/>
+  </w:num>
+  <w:num w:numId="20">
+    <w:abstractNumId w:val="9"/>
+  </w:num>
+  <w:num w:numId="21">
+    <w:abstractNumId w:val="16"/>
+  </w:num>
+  <w:num w:numId="22">
+    <w:abstractNumId w:val="12"/>
+  </w:num>
+  <w:num w:numId="23">
     <w:abstractNumId w:val="4"/>
   </w:num>
-  <w:num w:numId="2">
-    <w:abstractNumId w:val="9"/>
-  </w:num>
-  <w:num w:numId="3">
-    <w:abstractNumId w:val="7"/>
-  </w:num>
-  <w:num w:numId="4">
-    <w:abstractNumId w:val="10"/>
-  </w:num>
-  <w:num w:numId="5">
+  <w:num w:numId="24">
     <w:abstractNumId w:val="6"/>
   </w:num>
-  <w:num w:numId="6">
-    <w:abstractNumId w:val="0"/>
-  </w:num>
-  <w:num w:numId="7">
-    <w:abstractNumId w:val="8"/>
-  </w:num>
-  <w:num w:numId="8">
-    <w:abstractNumId w:val="5"/>
-  </w:num>
-  <w:num w:numId="9">
-    <w:abstractNumId w:val="3"/>
-  </w:num>
-  <w:num w:numId="10">
-    <w:abstractNumId w:val="1"/>
-  </w:num>
-  <w:num w:numId="11">
-    <w:abstractNumId w:val="11"/>
-  </w:num>
-  <w:num w:numId="12">
-    <w:abstractNumId w:val="2"/>
+  <w:num w:numId="25">
+    <w:abstractNumId w:val="23"/>
   </w:num>
 </w:numbering>
 </file>
@@ -5455,7 +8153,6 @@
   <w:style w:type="character" w:default="1" w:styleId="DefaultParagraphFont">
     <w:name w:val="Default Paragraph Font"/>
     <w:uiPriority w:val="1"/>
-    <w:semiHidden/>
     <w:unhideWhenUsed/>
   </w:style>
   <w:style w:type="table" w:default="1" w:styleId="TableNormal">
@@ -5544,6 +8241,87 @@
     <w:rPr>
       <w:color w:val="605E5C"/>
       <w:shd w:val="clear" w:color="auto" w:fill="E1DFDD"/>
+    </w:rPr>
+  </w:style>
+  <w:style w:type="paragraph" w:styleId="NormalWeb">
+    <w:name w:val="Normal (Web)"/>
+    <w:basedOn w:val="Normal"/>
+    <w:uiPriority w:val="99"/>
+    <w:semiHidden/>
+    <w:unhideWhenUsed/>
+    <w:rsid w:val="005D5391"/>
+    <w:pPr>
+      <w:spacing w:before="100" w:beforeAutospacing="1" w:after="100" w:afterAutospacing="1" w:line="240" w:lineRule="auto"/>
+    </w:pPr>
+    <w:rPr>
+      <w:rFonts w:ascii="Times New Roman" w:eastAsia="Times New Roman" w:hAnsi="Times New Roman" w:cs="Times New Roman"/>
+      <w:sz w:val="24"/>
+      <w:szCs w:val="24"/>
+      <w:lang w:val="en-IN"/>
+    </w:rPr>
+  </w:style>
+  <w:style w:type="character" w:styleId="Strong">
+    <w:name w:val="Strong"/>
+    <w:basedOn w:val="DefaultParagraphFont"/>
+    <w:uiPriority w:val="22"/>
+    <w:qFormat/>
+    <w:rsid w:val="005D5391"/>
+    <w:rPr>
+      <w:b/>
+      <w:bCs/>
+    </w:rPr>
+  </w:style>
+  <w:style w:type="character" w:styleId="HTMLCode">
+    <w:name w:val="HTML Code"/>
+    <w:basedOn w:val="DefaultParagraphFont"/>
+    <w:uiPriority w:val="99"/>
+    <w:semiHidden/>
+    <w:unhideWhenUsed/>
+    <w:rsid w:val="005D5391"/>
+    <w:rPr>
+      <w:rFonts w:ascii="Courier New" w:eastAsia="Times New Roman" w:hAnsi="Courier New" w:cs="Courier New"/>
+      <w:sz w:val="20"/>
+      <w:szCs w:val="20"/>
+    </w:rPr>
+  </w:style>
+  <w:style w:type="paragraph" w:styleId="z-TopofForm">
+    <w:name w:val="HTML Top of Form"/>
+    <w:basedOn w:val="Normal"/>
+    <w:next w:val="Normal"/>
+    <w:link w:val="z-TopofFormChar"/>
+    <w:hidden/>
+    <w:uiPriority w:val="99"/>
+    <w:semiHidden/>
+    <w:unhideWhenUsed/>
+    <w:rsid w:val="005D5391"/>
+    <w:pPr>
+      <w:pBdr>
+        <w:bottom w:val="single" w:sz="6" w:space="1" w:color="auto"/>
+      </w:pBdr>
+      <w:spacing w:line="240" w:lineRule="auto"/>
+      <w:jc w:val="center"/>
+    </w:pPr>
+    <w:rPr>
+      <w:rFonts w:eastAsia="Times New Roman"/>
+      <w:vanish/>
+      <w:sz w:val="16"/>
+      <w:szCs w:val="16"/>
+      <w:lang w:val="en-IN"/>
+    </w:rPr>
+  </w:style>
+  <w:style w:type="character" w:customStyle="1" w:styleId="z-TopofFormChar">
+    <w:name w:val="z-Top of Form Char"/>
+    <w:basedOn w:val="DefaultParagraphFont"/>
+    <w:link w:val="z-TopofForm"/>
+    <w:uiPriority w:val="99"/>
+    <w:semiHidden/>
+    <w:rsid w:val="005D5391"/>
+    <w:rPr>
+      <w:rFonts w:eastAsia="Times New Roman"/>
+      <w:vanish/>
+      <w:sz w:val="16"/>
+      <w:szCs w:val="16"/>
+      <w:lang w:val="en-IN"/>
     </w:rPr>
   </w:style>
 </w:styles>

</xml_diff>

<commit_message>
mysql integration with node js
</commit_message>
<xml_diff>
--- a/Node Js.docx
+++ b/Node Js.docx
@@ -5160,6 +5160,746 @@
     </w:p>
     <w:p>
       <w:pPr>
+        <w:jc w:val="center"/>
+        <w:rPr>
+          <w:b/>
+          <w:bCs/>
+          <w:sz w:val="56"/>
+          <w:szCs w:val="56"/>
+          <w:lang w:val="en-IN"/>
+        </w:rPr>
+      </w:pPr>
+      <w:proofErr w:type="spellStart"/>
+      <w:r>
+        <w:rPr>
+          <w:b/>
+          <w:bCs/>
+          <w:sz w:val="56"/>
+          <w:szCs w:val="56"/>
+          <w:lang w:val="en-IN"/>
+        </w:rPr>
+        <w:t>Mysql</w:t>
+      </w:r>
+      <w:proofErr w:type="spellEnd"/>
+      <w:r>
+        <w:rPr>
+          <w:b/>
+          <w:bCs/>
+          <w:sz w:val="56"/>
+          <w:szCs w:val="56"/>
+          <w:lang w:val="en-IN"/>
+        </w:rPr>
+        <w:t xml:space="preserve"> Integration with Node </w:t>
+      </w:r>
+      <w:proofErr w:type="spellStart"/>
+      <w:r>
+        <w:rPr>
+          <w:b/>
+          <w:bCs/>
+          <w:sz w:val="56"/>
+          <w:szCs w:val="56"/>
+          <w:lang w:val="en-IN"/>
+        </w:rPr>
+        <w:t>Js</w:t>
+      </w:r>
+      <w:proofErr w:type="spellEnd"/>
+    </w:p>
+    <w:p>
+      <w:pPr>
+        <w:rPr>
+          <w:b/>
+        </w:rPr>
+      </w:pPr>
+      <w:r>
+        <w:rPr>
+          <w:b/>
+        </w:rPr>
+        <w:t xml:space="preserve">Install </w:t>
+      </w:r>
+      <w:proofErr w:type="spellStart"/>
+      <w:r>
+        <w:rPr>
+          <w:b/>
+        </w:rPr>
+        <w:t>mysql</w:t>
+      </w:r>
+      <w:proofErr w:type="spellEnd"/>
+      <w:r>
+        <w:rPr>
+          <w:b/>
+        </w:rPr>
+        <w:t xml:space="preserve"> package with </w:t>
+      </w:r>
+      <w:proofErr w:type="spellStart"/>
+      <w:r>
+        <w:rPr>
+          <w:b/>
+        </w:rPr>
+        <w:t>npm</w:t>
+      </w:r>
+      <w:proofErr w:type="spellEnd"/>
+      <w:r>
+        <w:rPr>
+          <w:b/>
+        </w:rPr>
+        <w:t xml:space="preserve"> as below</w:t>
+      </w:r>
+    </w:p>
+    <w:p>
+      <w:proofErr w:type="spellStart"/>
+      <w:r>
+        <w:t>npm</w:t>
+      </w:r>
+      <w:proofErr w:type="spellEnd"/>
+      <w:r>
+        <w:t xml:space="preserve"> install </w:t>
+      </w:r>
+      <w:proofErr w:type="spellStart"/>
+      <w:r>
+        <w:t>mysql</w:t>
+      </w:r>
+      <w:proofErr w:type="spellEnd"/>
+    </w:p>
+    <w:p/>
+    <w:p>
+      <w:r>
+        <w:t>create a database.js file in the project folder and test the below code. We can give any file name</w:t>
+      </w:r>
+    </w:p>
+    <w:p>
+      <w:r>
+        <w:t>We have 2 ways to create connection using below methods</w:t>
+      </w:r>
+    </w:p>
+    <w:p>
+      <w:pPr>
+        <w:numPr>
+          <w:ilvl w:val="0"/>
+          <w:numId w:val="26"/>
+        </w:numPr>
+      </w:pPr>
+      <w:proofErr w:type="spellStart"/>
+      <w:r>
+        <w:t>createConnection</w:t>
+      </w:r>
+      <w:proofErr w:type="spellEnd"/>
+    </w:p>
+    <w:p>
+      <w:pPr>
+        <w:numPr>
+          <w:ilvl w:val="1"/>
+          <w:numId w:val="26"/>
+        </w:numPr>
+      </w:pPr>
+      <w:r>
+        <w:t>We have to manage the connections from outside means we have to do the connections and we have to close the connection</w:t>
+      </w:r>
+    </w:p>
+    <w:p>
+      <w:pPr>
+        <w:numPr>
+          <w:ilvl w:val="0"/>
+          <w:numId w:val="26"/>
+        </w:numPr>
+      </w:pPr>
+      <w:proofErr w:type="spellStart"/>
+      <w:r>
+        <w:t>createPool</w:t>
+      </w:r>
+      <w:proofErr w:type="spellEnd"/>
+      <w:r>
+        <w:t xml:space="preserve"> - We can create a poll of a connection not a single connection and we can execute the query parallelly </w:t>
+      </w:r>
+    </w:p>
+    <w:p/>
+    <w:p/>
+    <w:p/>
+    <w:p>
+      <w:r>
+        <w:t xml:space="preserve">const </w:t>
+      </w:r>
+      <w:proofErr w:type="spellStart"/>
+      <w:r>
+        <w:t>mysql</w:t>
+      </w:r>
+      <w:proofErr w:type="spellEnd"/>
+      <w:r>
+        <w:t xml:space="preserve"> = require('</w:t>
+      </w:r>
+      <w:proofErr w:type="spellStart"/>
+      <w:r>
+        <w:t>mysql</w:t>
+      </w:r>
+      <w:proofErr w:type="spellEnd"/>
+      <w:r>
+        <w:t>');</w:t>
+      </w:r>
+    </w:p>
+    <w:p/>
+    <w:p>
+      <w:r>
+        <w:t>// Create connection</w:t>
+      </w:r>
+    </w:p>
+    <w:p>
+      <w:r>
+        <w:t xml:space="preserve">const connection = </w:t>
+      </w:r>
+      <w:proofErr w:type="spellStart"/>
+      <w:proofErr w:type="gramStart"/>
+      <w:r>
+        <w:t>mysql.createConnection</w:t>
+      </w:r>
+      <w:proofErr w:type="spellEnd"/>
+      <w:proofErr w:type="gramEnd"/>
+      <w:r>
+        <w:t>({</w:t>
+      </w:r>
+    </w:p>
+    <w:p>
+      <w:r>
+        <w:t xml:space="preserve">  host: 'localhost',</w:t>
+      </w:r>
+    </w:p>
+    <w:p>
+      <w:r>
+        <w:t xml:space="preserve">  user: 'username',</w:t>
+      </w:r>
+    </w:p>
+    <w:p>
+      <w:r>
+        <w:t xml:space="preserve">  password: 'password',</w:t>
+      </w:r>
+    </w:p>
+    <w:p>
+      <w:r>
+        <w:t xml:space="preserve">  database: '</w:t>
+      </w:r>
+      <w:proofErr w:type="spellStart"/>
+      <w:r>
+        <w:t>database_name</w:t>
+      </w:r>
+      <w:proofErr w:type="spellEnd"/>
+      <w:r>
+        <w:t>'</w:t>
+      </w:r>
+    </w:p>
+    <w:p>
+      <w:r>
+        <w:t>});</w:t>
+      </w:r>
+    </w:p>
+    <w:p/>
+    <w:p>
+      <w:r>
+        <w:t>// Connect</w:t>
+      </w:r>
+    </w:p>
+    <w:p>
+      <w:proofErr w:type="spellStart"/>
+      <w:proofErr w:type="gramStart"/>
+      <w:r>
+        <w:t>connection.connect</w:t>
+      </w:r>
+      <w:proofErr w:type="spellEnd"/>
+      <w:proofErr w:type="gramEnd"/>
+      <w:r>
+        <w:t>();</w:t>
+      </w:r>
+    </w:p>
+    <w:p/>
+    <w:p>
+      <w:r>
+        <w:t>// Create table</w:t>
+      </w:r>
+    </w:p>
+    <w:p>
+      <w:proofErr w:type="spellStart"/>
+      <w:proofErr w:type="gramStart"/>
+      <w:r>
+        <w:t>connection.query</w:t>
+      </w:r>
+      <w:proofErr w:type="spellEnd"/>
+      <w:proofErr w:type="gramEnd"/>
+      <w:r>
+        <w:t>('CREATE TABLE IF NOT EXISTS users (id INT AUTO_INCREMENT PRIMARY KEY, name VARCHAR(255), email VARCHAR(255))', (err, result) =&gt; {</w:t>
+      </w:r>
+    </w:p>
+    <w:p>
+      <w:r>
+        <w:lastRenderedPageBreak/>
+        <w:t xml:space="preserve">  if (err) throw err;</w:t>
+      </w:r>
+    </w:p>
+    <w:p>
+      <w:r>
+        <w:t xml:space="preserve">  </w:t>
+      </w:r>
+      <w:proofErr w:type="gramStart"/>
+      <w:r>
+        <w:t>console.log(</w:t>
+      </w:r>
+      <w:proofErr w:type="gramEnd"/>
+      <w:r>
+        <w:t>'Table created successfully');</w:t>
+      </w:r>
+    </w:p>
+    <w:p>
+      <w:r>
+        <w:t>});</w:t>
+      </w:r>
+    </w:p>
+    <w:p/>
+    <w:p>
+      <w:r>
+        <w:t>// Insert data</w:t>
+      </w:r>
+    </w:p>
+    <w:p>
+      <w:r>
+        <w:t xml:space="preserve">const </w:t>
+      </w:r>
+      <w:proofErr w:type="spellStart"/>
+      <w:r>
+        <w:t>userData</w:t>
+      </w:r>
+      <w:proofErr w:type="spellEnd"/>
+      <w:r>
+        <w:t xml:space="preserve"> = </w:t>
+      </w:r>
+      <w:proofErr w:type="gramStart"/>
+      <w:r>
+        <w:t>{ name</w:t>
+      </w:r>
+      <w:proofErr w:type="gramEnd"/>
+      <w:r>
+        <w:t>: 'John', email: 'john@example.com' };</w:t>
+      </w:r>
+    </w:p>
+    <w:p>
+      <w:proofErr w:type="spellStart"/>
+      <w:proofErr w:type="gramStart"/>
+      <w:r>
+        <w:t>connection.query</w:t>
+      </w:r>
+      <w:proofErr w:type="spellEnd"/>
+      <w:proofErr w:type="gramEnd"/>
+      <w:r>
+        <w:t xml:space="preserve">('INSERT INTO users SET ?', </w:t>
+      </w:r>
+      <w:proofErr w:type="spellStart"/>
+      <w:r>
+        <w:t>userData</w:t>
+      </w:r>
+      <w:proofErr w:type="spellEnd"/>
+      <w:r>
+        <w:t>, (err, result) =&gt; {</w:t>
+      </w:r>
+    </w:p>
+    <w:p>
+      <w:r>
+        <w:t xml:space="preserve">  if (err) throw err;</w:t>
+      </w:r>
+    </w:p>
+    <w:p>
+      <w:r>
+        <w:t xml:space="preserve">  </w:t>
+      </w:r>
+      <w:proofErr w:type="gramStart"/>
+      <w:r>
+        <w:t>console.log(</w:t>
+      </w:r>
+      <w:proofErr w:type="gramEnd"/>
+      <w:r>
+        <w:t>'Data inserted successfully');</w:t>
+      </w:r>
+    </w:p>
+    <w:p>
+      <w:r>
+        <w:t>});</w:t>
+      </w:r>
+    </w:p>
+    <w:p/>
+    <w:p>
+      <w:r>
+        <w:t>// Update data</w:t>
+      </w:r>
+    </w:p>
+    <w:p>
+      <w:proofErr w:type="spellStart"/>
+      <w:proofErr w:type="gramStart"/>
+      <w:r>
+        <w:t>connection.query</w:t>
+      </w:r>
+      <w:proofErr w:type="spellEnd"/>
+      <w:proofErr w:type="gramEnd"/>
+      <w:r>
+        <w:t xml:space="preserve">('UPDATE users SET email = ? WHERE name </w:t>
+      </w:r>
+      <w:proofErr w:type="gramStart"/>
+      <w:r>
+        <w:t>= ?</w:t>
+      </w:r>
+      <w:proofErr w:type="gramEnd"/>
+      <w:r>
+        <w:t>', ['john.doe@example.com', 'John'], (err, result) =&gt; {</w:t>
+      </w:r>
+    </w:p>
+    <w:p>
+      <w:r>
+        <w:t xml:space="preserve">  if (err) throw err;</w:t>
+      </w:r>
+    </w:p>
+    <w:p>
+      <w:r>
+        <w:t xml:space="preserve">  </w:t>
+      </w:r>
+      <w:proofErr w:type="gramStart"/>
+      <w:r>
+        <w:t>console.log(</w:t>
+      </w:r>
+      <w:proofErr w:type="gramEnd"/>
+      <w:r>
+        <w:t>'Data updated successfully');</w:t>
+      </w:r>
+    </w:p>
+    <w:p>
+      <w:r>
+        <w:t>});</w:t>
+      </w:r>
+    </w:p>
+    <w:p/>
+    <w:p>
+      <w:r>
+        <w:t>// Delete table</w:t>
+      </w:r>
+    </w:p>
+    <w:p>
+      <w:proofErr w:type="spellStart"/>
+      <w:proofErr w:type="gramStart"/>
+      <w:r>
+        <w:t>connection.query</w:t>
+      </w:r>
+      <w:proofErr w:type="spellEnd"/>
+      <w:proofErr w:type="gramEnd"/>
+      <w:r>
+        <w:t>('DROP TABLE IF EXISTS users', (err, result) =&gt; {</w:t>
+      </w:r>
+    </w:p>
+    <w:p>
+      <w:r>
+        <w:t xml:space="preserve">  if (err) throw err;</w:t>
+      </w:r>
+    </w:p>
+    <w:p>
+      <w:r>
+        <w:t xml:space="preserve">  </w:t>
+      </w:r>
+      <w:proofErr w:type="gramStart"/>
+      <w:r>
+        <w:t>console.log(</w:t>
+      </w:r>
+      <w:proofErr w:type="gramEnd"/>
+      <w:r>
+        <w:t>'Table deleted successfully');</w:t>
+      </w:r>
+    </w:p>
+    <w:p>
+      <w:r>
+        <w:t>});</w:t>
+      </w:r>
+    </w:p>
+    <w:p/>
+    <w:p>
+      <w:r>
+        <w:t>//Bulk insert</w:t>
+      </w:r>
+    </w:p>
+    <w:p>
+      <w:r>
+        <w:t xml:space="preserve">const </w:t>
+      </w:r>
+      <w:proofErr w:type="spellStart"/>
+      <w:r>
+        <w:t>bulkInsertQuery</w:t>
+      </w:r>
+      <w:proofErr w:type="spellEnd"/>
+      <w:r>
+        <w:t xml:space="preserve"> = `</w:t>
+      </w:r>
+    </w:p>
+    <w:p>
+      <w:r>
+        <w:t xml:space="preserve">  INSERT INTO users (username, email) </w:t>
+      </w:r>
+      <w:proofErr w:type="gramStart"/>
+      <w:r>
+        <w:t>VALUES ?</w:t>
+      </w:r>
+      <w:proofErr w:type="gramEnd"/>
+    </w:p>
+    <w:p>
+      <w:r>
+        <w:t>`;</w:t>
+      </w:r>
+    </w:p>
+    <w:p/>
+    <w:p>
+      <w:r>
+        <w:t>const values = [</w:t>
+      </w:r>
+    </w:p>
+    <w:p>
+      <w:r>
+        <w:t xml:space="preserve">  ['Alice', 'alice@example.com'],</w:t>
+      </w:r>
+    </w:p>
+    <w:p>
+      <w:r>
+        <w:t xml:space="preserve">  ['Bob', 'bob@example.com'],</w:t>
+      </w:r>
+    </w:p>
+    <w:p>
+      <w:r>
+        <w:t xml:space="preserve">  ['Charlie', 'charlie@example.com']</w:t>
+      </w:r>
+    </w:p>
+    <w:p>
+      <w:r>
+        <w:t>];</w:t>
+      </w:r>
+    </w:p>
+    <w:p/>
+    <w:p>
+      <w:proofErr w:type="spellStart"/>
+      <w:proofErr w:type="gramStart"/>
+      <w:r>
+        <w:t>connection.query</w:t>
+      </w:r>
+      <w:proofErr w:type="spellEnd"/>
+      <w:proofErr w:type="gramEnd"/>
+      <w:r>
+        <w:t>(</w:t>
+      </w:r>
+      <w:proofErr w:type="spellStart"/>
+      <w:r>
+        <w:t>bulkInsertQuery</w:t>
+      </w:r>
+      <w:proofErr w:type="spellEnd"/>
+      <w:r>
+        <w:t>, [values], (err, results) =&gt; {</w:t>
+      </w:r>
+    </w:p>
+    <w:p>
+      <w:r>
+        <w:t xml:space="preserve">  if (err) throw err;</w:t>
+      </w:r>
+    </w:p>
+    <w:p>
+      <w:r>
+        <w:t xml:space="preserve">  </w:t>
+      </w:r>
+      <w:proofErr w:type="gramStart"/>
+      <w:r>
+        <w:t>console.log(</w:t>
+      </w:r>
+      <w:proofErr w:type="gramEnd"/>
+      <w:r>
+        <w:t>'Bulk data inserted successfully');</w:t>
+      </w:r>
+    </w:p>
+    <w:p>
+      <w:r>
+        <w:t>});</w:t>
+      </w:r>
+    </w:p>
+    <w:p/>
+    <w:p>
+      <w:r>
+        <w:t>//Subqueries</w:t>
+      </w:r>
+    </w:p>
+    <w:p>
+      <w:r>
+        <w:t xml:space="preserve">const </w:t>
+      </w:r>
+      <w:proofErr w:type="spellStart"/>
+      <w:r>
+        <w:t>subQuery</w:t>
+      </w:r>
+      <w:proofErr w:type="spellEnd"/>
+      <w:r>
+        <w:t xml:space="preserve"> = `</w:t>
+      </w:r>
+    </w:p>
+    <w:p>
+      <w:r>
+        <w:t xml:space="preserve">  SELECT * FROM users WHERE email IN (SELECT email FROM </w:t>
+      </w:r>
+      <w:proofErr w:type="spellStart"/>
+      <w:r>
+        <w:t>other_table</w:t>
+      </w:r>
+      <w:proofErr w:type="spellEnd"/>
+      <w:r>
+        <w:t xml:space="preserve"> WHERE condition)</w:t>
+      </w:r>
+    </w:p>
+    <w:p>
+      <w:r>
+        <w:lastRenderedPageBreak/>
+        <w:t>`;</w:t>
+      </w:r>
+    </w:p>
+    <w:p/>
+    <w:p>
+      <w:proofErr w:type="spellStart"/>
+      <w:proofErr w:type="gramStart"/>
+      <w:r>
+        <w:t>connection.query</w:t>
+      </w:r>
+      <w:proofErr w:type="spellEnd"/>
+      <w:proofErr w:type="gramEnd"/>
+      <w:r>
+        <w:t>(</w:t>
+      </w:r>
+      <w:proofErr w:type="spellStart"/>
+      <w:r>
+        <w:t>subQuery</w:t>
+      </w:r>
+      <w:proofErr w:type="spellEnd"/>
+      <w:r>
+        <w:t>, (err, results) =&gt; {</w:t>
+      </w:r>
+    </w:p>
+    <w:p>
+      <w:r>
+        <w:t xml:space="preserve">  if (err) throw err;</w:t>
+      </w:r>
+    </w:p>
+    <w:p>
+      <w:r>
+        <w:t xml:space="preserve">  </w:t>
+      </w:r>
+      <w:proofErr w:type="gramStart"/>
+      <w:r>
+        <w:t>console.log(</w:t>
+      </w:r>
+      <w:proofErr w:type="gramEnd"/>
+      <w:r>
+        <w:t>'Subquery executed:', results);</w:t>
+      </w:r>
+    </w:p>
+    <w:p>
+      <w:r>
+        <w:t>});</w:t>
+      </w:r>
+    </w:p>
+    <w:p/>
+    <w:p>
+      <w:r>
+        <w:t>//Inner queries</w:t>
+      </w:r>
+    </w:p>
+    <w:p>
+      <w:r>
+        <w:t xml:space="preserve">const </w:t>
+      </w:r>
+      <w:proofErr w:type="spellStart"/>
+      <w:r>
+        <w:t>innerQuery</w:t>
+      </w:r>
+      <w:proofErr w:type="spellEnd"/>
+      <w:r>
+        <w:t xml:space="preserve"> = `</w:t>
+      </w:r>
+    </w:p>
+    <w:p>
+      <w:r>
+        <w:t xml:space="preserve">  SELECT * FROM users WHERE id IN (SELECT </w:t>
+      </w:r>
+      <w:proofErr w:type="gramStart"/>
+      <w:r>
+        <w:t>MAX(</w:t>
+      </w:r>
+      <w:proofErr w:type="gramEnd"/>
+      <w:r>
+        <w:t>id) FROM users)</w:t>
+      </w:r>
+    </w:p>
+    <w:p>
+      <w:r>
+        <w:t>`;</w:t>
+      </w:r>
+    </w:p>
+    <w:p/>
+    <w:p>
+      <w:proofErr w:type="spellStart"/>
+      <w:proofErr w:type="gramStart"/>
+      <w:r>
+        <w:t>connection.query</w:t>
+      </w:r>
+      <w:proofErr w:type="spellEnd"/>
+      <w:proofErr w:type="gramEnd"/>
+      <w:r>
+        <w:t>(</w:t>
+      </w:r>
+      <w:proofErr w:type="spellStart"/>
+      <w:r>
+        <w:t>innerQuery</w:t>
+      </w:r>
+      <w:proofErr w:type="spellEnd"/>
+      <w:r>
+        <w:t>, (err, results) =&gt; {</w:t>
+      </w:r>
+    </w:p>
+    <w:p>
+      <w:r>
+        <w:t xml:space="preserve">  if (err) throw err;</w:t>
+      </w:r>
+    </w:p>
+    <w:p>
+      <w:r>
+        <w:t xml:space="preserve">  </w:t>
+      </w:r>
+      <w:proofErr w:type="gramStart"/>
+      <w:r>
+        <w:t>console.log(</w:t>
+      </w:r>
+      <w:proofErr w:type="gramEnd"/>
+      <w:r>
+        <w:t>'Inner query executed:', results);</w:t>
+      </w:r>
+    </w:p>
+    <w:p>
+      <w:r>
+        <w:t>});</w:t>
+      </w:r>
+    </w:p>
+    <w:p/>
+    <w:p/>
+    <w:p>
+      <w:r>
+        <w:t>// Close connection</w:t>
+      </w:r>
+    </w:p>
+    <w:p>
+      <w:proofErr w:type="spellStart"/>
+      <w:proofErr w:type="gramStart"/>
+      <w:r>
+        <w:t>connection.end</w:t>
+      </w:r>
+      <w:proofErr w:type="spellEnd"/>
+      <w:r>
+        <w:t>(</w:t>
+      </w:r>
+      <w:proofErr w:type="gramEnd"/>
+      <w:r>
+        <w:t>);</w:t>
+      </w:r>
+    </w:p>
+    <w:p>
+      <w:pPr>
         <w:rPr>
           <w:lang w:val="en-IN"/>
         </w:rPr>
@@ -5920,6 +6660,119 @@
     </w:lvl>
   </w:abstractNum>
   <w:abstractNum w:abstractNumId="8" w15:restartNumberingAfterBreak="0">
+    <w:nsid w:val="273B2C24"/>
+    <w:multiLevelType w:val="multilevel"/>
+    <w:tmpl w:val="4FEEB68E"/>
+    <w:lvl w:ilvl="0">
+      <w:start w:val="1"/>
+      <w:numFmt w:val="decimal"/>
+      <w:lvlText w:val="%1."/>
+      <w:lvlJc w:val="left"/>
+      <w:pPr>
+        <w:ind w:left="720" w:hanging="360"/>
+      </w:pPr>
+      <w:rPr>
+        <w:u w:val="none"/>
+      </w:rPr>
+    </w:lvl>
+    <w:lvl w:ilvl="1">
+      <w:start w:val="1"/>
+      <w:numFmt w:val="lowerLetter"/>
+      <w:lvlText w:val="%2."/>
+      <w:lvlJc w:val="left"/>
+      <w:pPr>
+        <w:ind w:left="1440" w:hanging="360"/>
+      </w:pPr>
+      <w:rPr>
+        <w:u w:val="none"/>
+      </w:rPr>
+    </w:lvl>
+    <w:lvl w:ilvl="2">
+      <w:start w:val="1"/>
+      <w:numFmt w:val="lowerRoman"/>
+      <w:lvlText w:val="%3."/>
+      <w:lvlJc w:val="right"/>
+      <w:pPr>
+        <w:ind w:left="2160" w:hanging="360"/>
+      </w:pPr>
+      <w:rPr>
+        <w:u w:val="none"/>
+      </w:rPr>
+    </w:lvl>
+    <w:lvl w:ilvl="3">
+      <w:start w:val="1"/>
+      <w:numFmt w:val="decimal"/>
+      <w:lvlText w:val="%4."/>
+      <w:lvlJc w:val="left"/>
+      <w:pPr>
+        <w:ind w:left="2880" w:hanging="360"/>
+      </w:pPr>
+      <w:rPr>
+        <w:u w:val="none"/>
+      </w:rPr>
+    </w:lvl>
+    <w:lvl w:ilvl="4">
+      <w:start w:val="1"/>
+      <w:numFmt w:val="lowerLetter"/>
+      <w:lvlText w:val="%5."/>
+      <w:lvlJc w:val="left"/>
+      <w:pPr>
+        <w:ind w:left="3600" w:hanging="360"/>
+      </w:pPr>
+      <w:rPr>
+        <w:u w:val="none"/>
+      </w:rPr>
+    </w:lvl>
+    <w:lvl w:ilvl="5">
+      <w:start w:val="1"/>
+      <w:numFmt w:val="lowerRoman"/>
+      <w:lvlText w:val="%6."/>
+      <w:lvlJc w:val="right"/>
+      <w:pPr>
+        <w:ind w:left="4320" w:hanging="360"/>
+      </w:pPr>
+      <w:rPr>
+        <w:u w:val="none"/>
+      </w:rPr>
+    </w:lvl>
+    <w:lvl w:ilvl="6">
+      <w:start w:val="1"/>
+      <w:numFmt w:val="decimal"/>
+      <w:lvlText w:val="%7."/>
+      <w:lvlJc w:val="left"/>
+      <w:pPr>
+        <w:ind w:left="5040" w:hanging="360"/>
+      </w:pPr>
+      <w:rPr>
+        <w:u w:val="none"/>
+      </w:rPr>
+    </w:lvl>
+    <w:lvl w:ilvl="7">
+      <w:start w:val="1"/>
+      <w:numFmt w:val="lowerLetter"/>
+      <w:lvlText w:val="%8."/>
+      <w:lvlJc w:val="left"/>
+      <w:pPr>
+        <w:ind w:left="5760" w:hanging="360"/>
+      </w:pPr>
+      <w:rPr>
+        <w:u w:val="none"/>
+      </w:rPr>
+    </w:lvl>
+    <w:lvl w:ilvl="8">
+      <w:start w:val="1"/>
+      <w:numFmt w:val="lowerRoman"/>
+      <w:lvlText w:val="%9."/>
+      <w:lvlJc w:val="right"/>
+      <w:pPr>
+        <w:ind w:left="6480" w:hanging="360"/>
+      </w:pPr>
+      <w:rPr>
+        <w:u w:val="none"/>
+      </w:rPr>
+    </w:lvl>
+  </w:abstractNum>
+  <w:abstractNum w:abstractNumId="9" w15:restartNumberingAfterBreak="0">
     <w:nsid w:val="32AA7095"/>
     <w:multiLevelType w:val="hybridMultilevel"/>
     <w:tmpl w:val="8AE2A060"/>
@@ -6005,7 +6858,7 @@
       </w:pPr>
     </w:lvl>
   </w:abstractNum>
-  <w:abstractNum w:abstractNumId="9" w15:restartNumberingAfterBreak="0">
+  <w:abstractNum w:abstractNumId="10" w15:restartNumberingAfterBreak="0">
     <w:nsid w:val="342944CE"/>
     <w:multiLevelType w:val="multilevel"/>
     <w:tmpl w:val="C9E850E8"/>
@@ -6122,7 +6975,7 @@
       </w:pPr>
     </w:lvl>
   </w:abstractNum>
-  <w:abstractNum w:abstractNumId="10" w15:restartNumberingAfterBreak="0">
+  <w:abstractNum w:abstractNumId="11" w15:restartNumberingAfterBreak="0">
     <w:nsid w:val="37003DFB"/>
     <w:multiLevelType w:val="multilevel"/>
     <w:tmpl w:val="0C4E4866"/>
@@ -6235,7 +7088,7 @@
       </w:rPr>
     </w:lvl>
   </w:abstractNum>
-  <w:abstractNum w:abstractNumId="11" w15:restartNumberingAfterBreak="0">
+  <w:abstractNum w:abstractNumId="12" w15:restartNumberingAfterBreak="0">
     <w:nsid w:val="3CBC3CB9"/>
     <w:multiLevelType w:val="hybridMultilevel"/>
     <w:tmpl w:val="7E889526"/>
@@ -6321,7 +7174,7 @@
       </w:pPr>
     </w:lvl>
   </w:abstractNum>
-  <w:abstractNum w:abstractNumId="12" w15:restartNumberingAfterBreak="0">
+  <w:abstractNum w:abstractNumId="13" w15:restartNumberingAfterBreak="0">
     <w:nsid w:val="40A955F4"/>
     <w:multiLevelType w:val="hybridMultilevel"/>
     <w:tmpl w:val="57163A7C"/>
@@ -6407,7 +7260,7 @@
       </w:pPr>
     </w:lvl>
   </w:abstractNum>
-  <w:abstractNum w:abstractNumId="13" w15:restartNumberingAfterBreak="0">
+  <w:abstractNum w:abstractNumId="14" w15:restartNumberingAfterBreak="0">
     <w:nsid w:val="433D3E86"/>
     <w:multiLevelType w:val="hybridMultilevel"/>
     <w:tmpl w:val="42FE8852"/>
@@ -6493,7 +7346,7 @@
       </w:pPr>
     </w:lvl>
   </w:abstractNum>
-  <w:abstractNum w:abstractNumId="14" w15:restartNumberingAfterBreak="0">
+  <w:abstractNum w:abstractNumId="15" w15:restartNumberingAfterBreak="0">
     <w:nsid w:val="502B50DC"/>
     <w:multiLevelType w:val="hybridMultilevel"/>
     <w:tmpl w:val="ACD610A0"/>
@@ -6579,7 +7432,7 @@
       </w:pPr>
     </w:lvl>
   </w:abstractNum>
-  <w:abstractNum w:abstractNumId="15" w15:restartNumberingAfterBreak="0">
+  <w:abstractNum w:abstractNumId="16" w15:restartNumberingAfterBreak="0">
     <w:nsid w:val="52F01897"/>
     <w:multiLevelType w:val="hybridMultilevel"/>
     <w:tmpl w:val="00ECBDAA"/>
@@ -6665,7 +7518,7 @@
       </w:pPr>
     </w:lvl>
   </w:abstractNum>
-  <w:abstractNum w:abstractNumId="16" w15:restartNumberingAfterBreak="0">
+  <w:abstractNum w:abstractNumId="17" w15:restartNumberingAfterBreak="0">
     <w:nsid w:val="5DC355F2"/>
     <w:multiLevelType w:val="multilevel"/>
     <w:tmpl w:val="E89891B4"/>
@@ -6814,7 +7667,7 @@
       </w:rPr>
     </w:lvl>
   </w:abstractNum>
-  <w:abstractNum w:abstractNumId="17" w15:restartNumberingAfterBreak="0">
+  <w:abstractNum w:abstractNumId="18" w15:restartNumberingAfterBreak="0">
     <w:nsid w:val="5FA2055C"/>
     <w:multiLevelType w:val="hybridMultilevel"/>
     <w:tmpl w:val="42BA5F7C"/>
@@ -6900,7 +7753,7 @@
       </w:pPr>
     </w:lvl>
   </w:abstractNum>
-  <w:abstractNum w:abstractNumId="18" w15:restartNumberingAfterBreak="0">
+  <w:abstractNum w:abstractNumId="19" w15:restartNumberingAfterBreak="0">
     <w:nsid w:val="5FB74975"/>
     <w:multiLevelType w:val="hybridMultilevel"/>
     <w:tmpl w:val="A5726EEC"/>
@@ -6986,7 +7839,7 @@
       </w:pPr>
     </w:lvl>
   </w:abstractNum>
-  <w:abstractNum w:abstractNumId="19" w15:restartNumberingAfterBreak="0">
+  <w:abstractNum w:abstractNumId="20" w15:restartNumberingAfterBreak="0">
     <w:nsid w:val="67480C08"/>
     <w:multiLevelType w:val="hybridMultilevel"/>
     <w:tmpl w:val="73029020"/>
@@ -7072,7 +7925,7 @@
       </w:pPr>
     </w:lvl>
   </w:abstractNum>
-  <w:abstractNum w:abstractNumId="20" w15:restartNumberingAfterBreak="0">
+  <w:abstractNum w:abstractNumId="21" w15:restartNumberingAfterBreak="0">
     <w:nsid w:val="6DC328CE"/>
     <w:multiLevelType w:val="multilevel"/>
     <w:tmpl w:val="256CFFC2"/>
@@ -7189,7 +8042,7 @@
       </w:pPr>
     </w:lvl>
   </w:abstractNum>
-  <w:abstractNum w:abstractNumId="21" w15:restartNumberingAfterBreak="0">
+  <w:abstractNum w:abstractNumId="22" w15:restartNumberingAfterBreak="0">
     <w:nsid w:val="6E422115"/>
     <w:multiLevelType w:val="hybridMultilevel"/>
     <w:tmpl w:val="C2D4DD1A"/>
@@ -7275,7 +8128,7 @@
       </w:pPr>
     </w:lvl>
   </w:abstractNum>
-  <w:abstractNum w:abstractNumId="22" w15:restartNumberingAfterBreak="0">
+  <w:abstractNum w:abstractNumId="23" w15:restartNumberingAfterBreak="0">
     <w:nsid w:val="71301745"/>
     <w:multiLevelType w:val="hybridMultilevel"/>
     <w:tmpl w:val="CCFEAF66"/>
@@ -7361,7 +8214,7 @@
       </w:pPr>
     </w:lvl>
   </w:abstractNum>
-  <w:abstractNum w:abstractNumId="23" w15:restartNumberingAfterBreak="0">
+  <w:abstractNum w:abstractNumId="24" w15:restartNumberingAfterBreak="0">
     <w:nsid w:val="72591345"/>
     <w:multiLevelType w:val="hybridMultilevel"/>
     <w:tmpl w:val="EA1CC3C2"/>
@@ -7474,7 +8327,7 @@
       </w:rPr>
     </w:lvl>
   </w:abstractNum>
-  <w:abstractNum w:abstractNumId="24" w15:restartNumberingAfterBreak="0">
+  <w:abstractNum w:abstractNumId="25" w15:restartNumberingAfterBreak="0">
     <w:nsid w:val="73CC1E62"/>
     <w:multiLevelType w:val="hybridMultilevel"/>
     <w:tmpl w:val="BA20E6B4"/>
@@ -7561,28 +8414,28 @@
     </w:lvl>
   </w:abstractNum>
   <w:num w:numId="1">
-    <w:abstractNumId w:val="10"/>
+    <w:abstractNumId w:val="11"/>
   </w:num>
   <w:num w:numId="2">
-    <w:abstractNumId w:val="21"/>
+    <w:abstractNumId w:val="22"/>
   </w:num>
   <w:num w:numId="3">
-    <w:abstractNumId w:val="15"/>
+    <w:abstractNumId w:val="16"/>
   </w:num>
   <w:num w:numId="4">
-    <w:abstractNumId w:val="22"/>
+    <w:abstractNumId w:val="23"/>
   </w:num>
   <w:num w:numId="5">
-    <w:abstractNumId w:val="14"/>
+    <w:abstractNumId w:val="15"/>
   </w:num>
   <w:num w:numId="6">
     <w:abstractNumId w:val="1"/>
   </w:num>
   <w:num w:numId="7">
-    <w:abstractNumId w:val="17"/>
+    <w:abstractNumId w:val="18"/>
   </w:num>
   <w:num w:numId="8">
-    <w:abstractNumId w:val="13"/>
+    <w:abstractNumId w:val="14"/>
   </w:num>
   <w:num w:numId="9">
     <w:abstractNumId w:val="7"/>
@@ -7591,40 +8444,40 @@
     <w:abstractNumId w:val="3"/>
   </w:num>
   <w:num w:numId="11">
-    <w:abstractNumId w:val="24"/>
+    <w:abstractNumId w:val="25"/>
   </w:num>
   <w:num w:numId="12">
     <w:abstractNumId w:val="5"/>
   </w:num>
   <w:num w:numId="13">
+    <w:abstractNumId w:val="21"/>
+  </w:num>
+  <w:num w:numId="14">
+    <w:abstractNumId w:val="12"/>
+  </w:num>
+  <w:num w:numId="15">
     <w:abstractNumId w:val="20"/>
   </w:num>
-  <w:num w:numId="14">
-    <w:abstractNumId w:val="11"/>
-  </w:num>
-  <w:num w:numId="15">
-    <w:abstractNumId w:val="19"/>
-  </w:num>
   <w:num w:numId="16">
-    <w:abstractNumId w:val="8"/>
+    <w:abstractNumId w:val="9"/>
   </w:num>
   <w:num w:numId="17">
     <w:abstractNumId w:val="0"/>
   </w:num>
   <w:num w:numId="18">
-    <w:abstractNumId w:val="18"/>
+    <w:abstractNumId w:val="19"/>
   </w:num>
   <w:num w:numId="19">
     <w:abstractNumId w:val="2"/>
   </w:num>
   <w:num w:numId="20">
-    <w:abstractNumId w:val="9"/>
+    <w:abstractNumId w:val="10"/>
   </w:num>
   <w:num w:numId="21">
-    <w:abstractNumId w:val="16"/>
+    <w:abstractNumId w:val="17"/>
   </w:num>
   <w:num w:numId="22">
-    <w:abstractNumId w:val="12"/>
+    <w:abstractNumId w:val="13"/>
   </w:num>
   <w:num w:numId="23">
     <w:abstractNumId w:val="4"/>
@@ -7633,7 +8486,10 @@
     <w:abstractNumId w:val="6"/>
   </w:num>
   <w:num w:numId="25">
-    <w:abstractNumId w:val="23"/>
+    <w:abstractNumId w:val="24"/>
+  </w:num>
+  <w:num w:numId="26">
+    <w:abstractNumId w:val="8"/>
   </w:num>
 </w:numbering>
 </file>

</xml_diff>